<commit_message>
Connor: Updated with work completed over the weekend. This includes an updated document with better references and better verifiable criteria. Also did inital commit of EdgeNode docker information as I have a basic version of it working. I have tried to add references to everything that helped me to get up and running but I will need to make sure this is the case.
</commit_message>
<xml_diff>
--- a/Documentation/40103631 - Project Description and Work Plan.docx
+++ b/Documentation/40103631 - Project Description and Work Plan.docx
@@ -36,6 +36,9 @@
       <w:r>
         <w:t>Project Description</w:t>
       </w:r>
+      <w:r>
+        <w:t xml:space="preserve"> – MORE REFERENCES(APPLICATIONS) </w:t>
+      </w:r>
     </w:p>
     <w:p>
       <w:pPr>
@@ -161,87 +164,21 @@
           <w:rFonts w:eastAsia="Times New Roman"/>
           <w:lang w:eastAsia="en-GB"/>
         </w:rPr>
-        <w:t xml:space="preserve">. The purpose of this project is to see how the implementation of Edge Computing can reduce the stress </w:t>
-      </w:r>
-      <w:r>
-        <w:rPr>
-          <w:rFonts w:eastAsia="Times New Roman"/>
-          <w:lang w:eastAsia="en-GB"/>
-        </w:rPr>
-        <w:t xml:space="preserve">placed </w:t>
-      </w:r>
-      <w:r>
-        <w:rPr>
-          <w:rFonts w:eastAsia="Times New Roman"/>
-          <w:lang w:eastAsia="en-GB"/>
-        </w:rPr>
-        <w:t xml:space="preserve">on </w:t>
-      </w:r>
-      <w:r>
-        <w:rPr>
-          <w:rFonts w:eastAsia="Times New Roman"/>
-          <w:lang w:eastAsia="en-GB"/>
-        </w:rPr>
-        <w:t xml:space="preserve">these </w:t>
-      </w:r>
-      <w:r>
-        <w:rPr>
-          <w:rFonts w:eastAsia="Times New Roman"/>
-          <w:lang w:eastAsia="en-GB"/>
-        </w:rPr>
-        <w:t>Data Centres </w:t>
-      </w:r>
-      <w:r>
-        <w:rPr>
-          <w:rFonts w:eastAsia="Times New Roman"/>
-          <w:lang w:eastAsia="en-GB"/>
-        </w:rPr>
-        <w:t>and improve the performance of Client Devices</w:t>
-      </w:r>
-      <w:r>
-        <w:rPr>
-          <w:rFonts w:eastAsia="Times New Roman"/>
-          <w:lang w:eastAsia="en-GB"/>
-        </w:rPr>
-        <w:t>.</w:t>
-      </w:r>
-    </w:p>
-    <w:p>
-      <w:pPr>
-        <w:rPr>
-          <w:rFonts w:eastAsia="Times New Roman"/>
-          <w:lang w:eastAsia="en-GB"/>
-        </w:rPr>
-      </w:pPr>
-      <w:r>
-        <w:rPr>
-          <w:rStyle w:val="Emphasis"/>
-          <w:lang w:eastAsia="en-GB"/>
-        </w:rPr>
-        <w:t xml:space="preserve">Edge computing provides a means to collect and process data at local computing devices rather than in the cloud or a remote data </w:t>
-      </w:r>
-      <w:proofErr w:type="spellStart"/>
-      <w:r>
-        <w:rPr>
-          <w:rStyle w:val="Emphasis"/>
-          <w:lang w:eastAsia="en-GB"/>
-        </w:rPr>
-        <w:t>center</w:t>
-      </w:r>
-      <w:proofErr w:type="spellEnd"/>
-      <w:r>
-        <w:rPr>
-          <w:rStyle w:val="Emphasis"/>
-          <w:lang w:eastAsia="en-GB"/>
-        </w:rPr>
-        <w:t>.</w:t>
-      </w:r>
-      <w:r>
-        <w:rPr>
-          <w:rFonts w:eastAsia="Times New Roman"/>
-          <w:lang w:eastAsia="en-GB"/>
-        </w:rPr>
-        <w:t xml:space="preserve"> – </w:t>
+        <w:t xml:space="preserve">. The purpose of this project is to see how the implementation of Edge </w:t>
+      </w:r>
+      <w:r>
+        <w:rPr>
+          <w:rFonts w:eastAsia="Times New Roman"/>
+          <w:lang w:eastAsia="en-GB"/>
+        </w:rPr>
+        <w:t>Computing</w:t>
+      </w:r>
+      <w:r>
+        <w:rPr>
+          <w:rFonts w:eastAsia="Times New Roman"/>
+          <w:lang w:eastAsia="en-GB"/>
+        </w:rPr>
+        <w:t xml:space="preserve"> [</w:t>
       </w:r>
       <w:hyperlink r:id="rId7" w:history="1">
         <w:r>
@@ -250,9 +187,129 @@
             <w:rFonts w:eastAsia="Times New Roman"/>
             <w:lang w:eastAsia="en-GB"/>
           </w:rPr>
-          <w:t>Business Insider</w:t>
+          <w:t>2</w:t>
         </w:r>
       </w:hyperlink>
+      <w:r>
+        <w:rPr>
+          <w:rFonts w:eastAsia="Times New Roman"/>
+          <w:lang w:eastAsia="en-GB"/>
+        </w:rPr>
+        <w:t>]</w:t>
+      </w:r>
+      <w:r>
+        <w:rPr>
+          <w:rFonts w:eastAsia="Times New Roman"/>
+          <w:lang w:eastAsia="en-GB"/>
+        </w:rPr>
+        <w:t xml:space="preserve"> can reduce the stress </w:t>
+      </w:r>
+      <w:r>
+        <w:rPr>
+          <w:rFonts w:eastAsia="Times New Roman"/>
+          <w:lang w:eastAsia="en-GB"/>
+        </w:rPr>
+        <w:t xml:space="preserve">placed </w:t>
+      </w:r>
+      <w:r>
+        <w:rPr>
+          <w:rFonts w:eastAsia="Times New Roman"/>
+          <w:lang w:eastAsia="en-GB"/>
+        </w:rPr>
+        <w:t xml:space="preserve">on </w:t>
+      </w:r>
+      <w:r>
+        <w:rPr>
+          <w:rFonts w:eastAsia="Times New Roman"/>
+          <w:lang w:eastAsia="en-GB"/>
+        </w:rPr>
+        <w:t xml:space="preserve">these </w:t>
+      </w:r>
+      <w:r>
+        <w:rPr>
+          <w:rFonts w:eastAsia="Times New Roman"/>
+          <w:lang w:eastAsia="en-GB"/>
+        </w:rPr>
+        <w:t>Data Centres </w:t>
+      </w:r>
+      <w:r>
+        <w:rPr>
+          <w:rFonts w:eastAsia="Times New Roman"/>
+          <w:lang w:eastAsia="en-GB"/>
+        </w:rPr>
+        <w:t>and improve the performance of Client Devices</w:t>
+      </w:r>
+      <w:r>
+        <w:rPr>
+          <w:rFonts w:eastAsia="Times New Roman"/>
+          <w:lang w:eastAsia="en-GB"/>
+        </w:rPr>
+        <w:t>.</w:t>
+      </w:r>
+    </w:p>
+    <w:p>
+      <w:pPr>
+        <w:rPr>
+          <w:rFonts w:eastAsia="Times New Roman"/>
+          <w:i/>
+          <w:lang w:eastAsia="en-GB"/>
+        </w:rPr>
+      </w:pPr>
+      <w:r>
+        <w:rPr>
+          <w:rStyle w:val="Emphasis"/>
+          <w:lang w:eastAsia="en-GB"/>
+        </w:rPr>
+        <w:t>Edge computing provides a means to collect and process data at local computing devices rather than in th</w:t>
+      </w:r>
+      <w:r>
+        <w:rPr>
+          <w:rStyle w:val="Emphasis"/>
+          <w:lang w:eastAsia="en-GB"/>
+        </w:rPr>
+        <w:t xml:space="preserve">e cloud or a remote data </w:t>
+      </w:r>
+      <w:proofErr w:type="spellStart"/>
+      <w:r>
+        <w:rPr>
+          <w:rStyle w:val="Emphasis"/>
+          <w:lang w:eastAsia="en-GB"/>
+        </w:rPr>
+        <w:t>cente</w:t>
+      </w:r>
+      <w:r>
+        <w:rPr>
+          <w:rStyle w:val="Emphasis"/>
+          <w:lang w:eastAsia="en-GB"/>
+        </w:rPr>
+        <w:t>r</w:t>
+      </w:r>
+      <w:proofErr w:type="spellEnd"/>
+      <w:r>
+        <w:rPr>
+          <w:rStyle w:val="Emphasis"/>
+          <w:i w:val="0"/>
+          <w:lang w:eastAsia="en-GB"/>
+        </w:rPr>
+        <w:t xml:space="preserve"> [</w:t>
+      </w:r>
+      <w:hyperlink r:id="rId8" w:history="1">
+        <w:r>
+          <w:rPr>
+            <w:rStyle w:val="Hyperlink"/>
+            <w:lang w:eastAsia="en-GB"/>
+          </w:rPr>
+          <w:t>1</w:t>
+        </w:r>
+      </w:hyperlink>
+      <w:r>
+        <w:rPr>
+          <w:rStyle w:val="Emphasis"/>
+          <w:i w:val="0"/>
+          <w:lang w:eastAsia="en-GB"/>
+        </w:rPr>
+        <w:t>]</w:t>
+      </w:r>
     </w:p>
     <w:p>
       <w:pPr>
@@ -1559,6 +1616,29 @@
     </w:p>
     <w:p>
       <w:pPr>
+        <w:pStyle w:val="Heading1"/>
+        <w:rPr>
+          <w:rFonts w:eastAsia="Times New Roman"/>
+          <w:lang w:eastAsia="en-GB"/>
+        </w:rPr>
+      </w:pPr>
+      <w:r>
+        <w:rPr>
+          <w:rFonts w:eastAsia="Times New Roman"/>
+          <w:lang w:eastAsia="en-GB"/>
+        </w:rPr>
+        <w:t>Acceptance Criteria</w:t>
+      </w:r>
+      <w:r>
+        <w:rPr>
+          <w:rFonts w:eastAsia="Times New Roman"/>
+          <w:lang w:eastAsia="en-GB"/>
+        </w:rPr>
+        <w:t xml:space="preserve"> – NEEDS VERIFICATION</w:t>
+      </w:r>
+    </w:p>
+    <w:p>
+      <w:pPr>
         <w:rPr>
           <w:rFonts w:eastAsia="Times New Roman"/>
           <w:lang w:eastAsia="en-GB"/>
@@ -1589,14 +1669,21 @@
           <w:rFonts w:eastAsia="Times New Roman"/>
           <w:lang w:eastAsia="en-GB"/>
         </w:rPr>
-        <w:t>To what extent does Edge Computing improve CPU load, memory bandwidth</w:t>
-      </w:r>
-      <w:r>
-        <w:rPr>
-          <w:rFonts w:eastAsia="Times New Roman"/>
-          <w:lang w:eastAsia="en-GB"/>
-        </w:rPr>
-        <w:t xml:space="preserve"> and latency of the Client and the Data Centre</w:t>
+        <w:t xml:space="preserve">Demonstrate </w:t>
+      </w:r>
+      <w:r>
+        <w:rPr>
+          <w:rFonts w:eastAsia="Times New Roman"/>
+          <w:lang w:eastAsia="en-GB"/>
+        </w:rPr>
+        <w:t xml:space="preserve">on </w:t>
+      </w:r>
+      <w:r>
+        <w:rPr>
+          <w:rFonts w:eastAsia="Times New Roman"/>
+          <w:lang w:eastAsia="en-GB"/>
+        </w:rPr>
+        <w:t>at least one of the applications that latency (response time to user requests) is reduced in the setup</w:t>
       </w:r>
     </w:p>
     <w:p>
@@ -1616,16 +1703,76 @@
           <w:rFonts w:eastAsia="Times New Roman"/>
           <w:lang w:eastAsia="en-GB"/>
         </w:rPr>
-        <w:t>How do we do load balancing between the applications running on the Edge Device if it is placed under strain and runs out of available resources</w:t>
-      </w:r>
-    </w:p>
-    <w:p>
-      <w:pPr>
-        <w:rPr>
-          <w:rFonts w:eastAsia="Times New Roman"/>
-          <w:lang w:eastAsia="en-GB"/>
-        </w:rPr>
-      </w:pPr>
+        <w:t>Demonstrate on at least one of the applications that network utilisation between Client Device and Data Centre</w:t>
+      </w:r>
+    </w:p>
+    <w:p>
+      <w:pPr>
+        <w:pStyle w:val="ListParagraph"/>
+        <w:numPr>
+          <w:ilvl w:val="0"/>
+          <w:numId w:val="2"/>
+        </w:numPr>
+        <w:rPr>
+          <w:rFonts w:eastAsia="Times New Roman"/>
+          <w:lang w:eastAsia="en-GB"/>
+        </w:rPr>
+      </w:pPr>
+      <w:r>
+        <w:rPr>
+          <w:rFonts w:eastAsia="Times New Roman"/>
+          <w:lang w:eastAsia="en-GB"/>
+        </w:rPr>
+        <w:t>Demonstrate on at least one of the applications that CPU load of the Client has been reduced</w:t>
+      </w:r>
+    </w:p>
+    <w:p>
+      <w:pPr>
+        <w:pStyle w:val="ListParagraph"/>
+        <w:numPr>
+          <w:ilvl w:val="0"/>
+          <w:numId w:val="2"/>
+        </w:numPr>
+        <w:rPr>
+          <w:rFonts w:eastAsia="Times New Roman"/>
+          <w:lang w:eastAsia="en-GB"/>
+        </w:rPr>
+      </w:pPr>
+      <w:r>
+        <w:rPr>
+          <w:rFonts w:eastAsia="Times New Roman"/>
+          <w:lang w:eastAsia="en-GB"/>
+        </w:rPr>
+        <w:lastRenderedPageBreak/>
+        <w:t xml:space="preserve">Demonstrate that the developed </w:t>
+      </w:r>
+    </w:p>
+    <w:p>
+      <w:pPr>
+        <w:pStyle w:val="ListParagraph"/>
+        <w:numPr>
+          <w:ilvl w:val="0"/>
+          <w:numId w:val="2"/>
+        </w:numPr>
+        <w:rPr>
+          <w:rFonts w:eastAsia="Times New Roman"/>
+          <w:lang w:eastAsia="en-GB"/>
+        </w:rPr>
+      </w:pPr>
+      <w:r>
+        <w:rPr>
+          <w:rFonts w:eastAsia="Times New Roman"/>
+          <w:lang w:eastAsia="en-GB"/>
+        </w:rPr>
+        <w:t>Demonstrate that the developed load balancing policy can improve utilisation of CPU, memory and network and improve the metrics as above compared to the defaul</w:t>
+      </w:r>
+      <w:r>
+        <w:rPr>
+          <w:rFonts w:eastAsia="Times New Roman"/>
+          <w:lang w:eastAsia="en-GB"/>
+        </w:rPr>
+        <w:t>t policy available in the setup</w:t>
+      </w:r>
     </w:p>
     <w:p>
       <w:pPr>
@@ -1640,7 +1787,6 @@
           <w:rFonts w:eastAsia="Times New Roman"/>
           <w:lang w:eastAsia="en-GB"/>
         </w:rPr>
-        <w:lastRenderedPageBreak/>
         <w:t>Hardware and Software</w:t>
       </w:r>
     </w:p>
@@ -1739,6 +1885,24 @@
         </w:rPr>
         <w:t>in the form of a Raspberry Pi 3</w:t>
       </w:r>
+      <w:r>
+        <w:rPr>
+          <w:rFonts w:eastAsia="Times New Roman"/>
+          <w:lang w:eastAsia="en-GB"/>
+        </w:rPr>
+        <w:t xml:space="preserve"> [</w:t>
+      </w:r>
+      <w:hyperlink r:id="rId9" w:history="1">
+        <w:r>
+          <w:rPr>
+            <w:rStyle w:val="Hyperlink"/>
+          </w:rPr>
+          <w:t>5</w:t>
+        </w:r>
+      </w:hyperlink>
+      <w:r>
+        <w:t>]</w:t>
+      </w:r>
     </w:p>
     <w:p>
       <w:pPr>
@@ -1820,6 +1984,110 @@
           <w:lang w:eastAsia="en-GB"/>
         </w:rPr>
         <w:t>’s</w:t>
+      </w:r>
+      <w:r>
+        <w:rPr>
+          <w:rFonts w:eastAsia="Times New Roman"/>
+          <w:lang w:eastAsia="en-GB"/>
+        </w:rPr>
+        <w:t xml:space="preserve"> </w:t>
+      </w:r>
+    </w:p>
+    <w:p>
+      <w:pPr>
+        <w:pStyle w:val="ListParagraph"/>
+        <w:numPr>
+          <w:ilvl w:val="1"/>
+          <w:numId w:val="1"/>
+        </w:numPr>
+        <w:rPr>
+          <w:rFonts w:eastAsia="Times New Roman"/>
+          <w:lang w:eastAsia="en-GB"/>
+        </w:rPr>
+      </w:pPr>
+      <w:r>
+        <w:rPr>
+          <w:rFonts w:eastAsia="Times New Roman"/>
+          <w:lang w:eastAsia="en-GB"/>
+        </w:rPr>
+        <w:t>The decision to use the Raspberry Pi for this</w:t>
+      </w:r>
+      <w:r>
+        <w:rPr>
+          <w:rFonts w:eastAsia="Times New Roman"/>
+          <w:lang w:eastAsia="en-GB"/>
+        </w:rPr>
+        <w:t xml:space="preserve"> cluster</w:t>
+      </w:r>
+      <w:r>
+        <w:rPr>
+          <w:rFonts w:eastAsia="Times New Roman"/>
+          <w:lang w:eastAsia="en-GB"/>
+        </w:rPr>
+        <w:t xml:space="preserve"> was because they are affordable, portable and have a small impact in both size and power consumption.</w:t>
+      </w:r>
+      <w:r>
+        <w:rPr>
+          <w:rFonts w:eastAsia="Times New Roman"/>
+          <w:lang w:eastAsia="en-GB"/>
+        </w:rPr>
+        <w:t xml:space="preserve"> </w:t>
+      </w:r>
+      <w:r>
+        <w:rPr>
+          <w:rFonts w:eastAsia="Times New Roman"/>
+          <w:lang w:eastAsia="en-GB"/>
+        </w:rPr>
+        <w:t>[</w:t>
+      </w:r>
+      <w:hyperlink r:id="rId10" w:history="1">
+        <w:r>
+          <w:rPr>
+            <w:rStyle w:val="Hyperlink"/>
+            <w:rFonts w:eastAsia="Times New Roman"/>
+            <w:lang w:eastAsia="en-GB"/>
+          </w:rPr>
+          <w:t>3</w:t>
+        </w:r>
+      </w:hyperlink>
+      <w:r>
+        <w:rPr>
+          <w:rFonts w:eastAsia="Times New Roman"/>
+          <w:lang w:eastAsia="en-GB"/>
+        </w:rPr>
+        <w:t xml:space="preserve">, </w:t>
+      </w:r>
+      <w:hyperlink r:id="rId11" w:history="1">
+        <w:r>
+          <w:rPr>
+            <w:rStyle w:val="Hyperlink"/>
+            <w:rFonts w:eastAsia="Times New Roman"/>
+            <w:lang w:eastAsia="en-GB"/>
+          </w:rPr>
+          <w:t>4</w:t>
+        </w:r>
+      </w:hyperlink>
+      <w:r>
+        <w:rPr>
+          <w:rFonts w:eastAsia="Times New Roman"/>
+          <w:lang w:eastAsia="en-GB"/>
+        </w:rPr>
+        <w:t xml:space="preserve">, </w:t>
+      </w:r>
+      <w:hyperlink r:id="rId12" w:history="1">
+        <w:r>
+          <w:rPr>
+            <w:rStyle w:val="Hyperlink"/>
+          </w:rPr>
+          <w:t>5</w:t>
+        </w:r>
+      </w:hyperlink>
+      <w:r>
+        <w:rPr>
+          <w:rFonts w:eastAsia="Times New Roman"/>
+          <w:lang w:eastAsia="en-GB"/>
+        </w:rPr>
+        <w:t>]</w:t>
       </w:r>
     </w:p>
     <w:p>
@@ -1965,16 +2233,7 @@
           <w:rFonts w:eastAsia="Times New Roman"/>
           <w:lang w:eastAsia="en-GB"/>
         </w:rPr>
-        <w:t>An option would be Raspbian</w:t>
-      </w:r>
-      <w:bookmarkStart w:id="0" w:name="_GoBack"/>
-      <w:bookmarkEnd w:id="0"/>
-      <w:r>
-        <w:rPr>
-          <w:rFonts w:eastAsia="Times New Roman"/>
-          <w:lang w:eastAsia="en-GB"/>
-        </w:rPr>
-        <w:t xml:space="preserve"> as it is optimised for the Raspberry Pi hardware</w:t>
+        <w:t>An option would be Raspbian as it is optimised for the Raspberry Pi hardware</w:t>
       </w:r>
     </w:p>
     <w:p>
@@ -2527,14 +2786,222 @@
     </w:p>
     <w:p>
       <w:pPr>
-        <w:rPr>
-          <w:lang w:eastAsia="en-GB"/>
-        </w:rPr>
-      </w:pPr>
-    </w:p>
-    <w:p>
-      <w:pPr>
-        <w:rPr>
+        <w:pStyle w:val="Heading1"/>
+        <w:rPr>
+          <w:rFonts w:eastAsia="Times New Roman"/>
+          <w:lang w:eastAsia="en-GB"/>
+        </w:rPr>
+      </w:pPr>
+      <w:r>
+        <w:rPr>
+          <w:rFonts w:eastAsia="Times New Roman"/>
+          <w:lang w:eastAsia="en-GB"/>
+        </w:rPr>
+        <w:lastRenderedPageBreak/>
+        <w:t>Solution Approach</w:t>
+      </w:r>
+    </w:p>
+    <w:p>
+      <w:pPr>
+        <w:rPr>
+          <w:rFonts w:eastAsia="Times New Roman"/>
+          <w:lang w:eastAsia="en-GB"/>
+        </w:rPr>
+      </w:pPr>
+      <w:r>
+        <w:rPr>
+          <w:rFonts w:eastAsia="Times New Roman"/>
+          <w:lang w:eastAsia="en-GB"/>
+        </w:rPr>
+        <w:t xml:space="preserve">I plan to use </w:t>
+      </w:r>
+    </w:p>
+    <w:p>
+      <w:pPr>
+        <w:rPr>
+          <w:rFonts w:eastAsia="Times New Roman"/>
+          <w:lang w:eastAsia="en-GB"/>
+        </w:rPr>
+      </w:pPr>
+      <w:r>
+        <w:rPr>
+          <w:rFonts w:eastAsia="Times New Roman"/>
+          <w:lang w:eastAsia="en-GB"/>
+        </w:rPr>
+        <w:t>Client;</w:t>
+      </w:r>
+    </w:p>
+    <w:p>
+      <w:pPr>
+        <w:pStyle w:val="ListParagraph"/>
+        <w:numPr>
+          <w:ilvl w:val="0"/>
+          <w:numId w:val="8"/>
+        </w:numPr>
+        <w:rPr>
+          <w:rFonts w:eastAsia="Times New Roman"/>
+          <w:lang w:eastAsia="en-GB"/>
+        </w:rPr>
+      </w:pPr>
+      <w:r>
+        <w:rPr>
+          <w:rFonts w:eastAsia="Times New Roman"/>
+          <w:lang w:eastAsia="en-GB"/>
+        </w:rPr>
+        <w:t>Electron[reference]</w:t>
+      </w:r>
+    </w:p>
+    <w:p>
+      <w:pPr>
+        <w:pStyle w:val="ListParagraph"/>
+        <w:numPr>
+          <w:ilvl w:val="1"/>
+          <w:numId w:val="8"/>
+        </w:numPr>
+        <w:rPr>
+          <w:rFonts w:eastAsia="Times New Roman"/>
+          <w:lang w:eastAsia="en-GB"/>
+        </w:rPr>
+      </w:pPr>
+      <w:r>
+        <w:rPr>
+          <w:rFonts w:eastAsia="Times New Roman"/>
+          <w:lang w:eastAsia="en-GB"/>
+        </w:rPr>
+        <w:t>This is because</w:t>
+      </w:r>
+    </w:p>
+    <w:p>
+      <w:pPr>
+        <w:rPr>
+          <w:rFonts w:eastAsia="Times New Roman"/>
+          <w:lang w:eastAsia="en-GB"/>
+        </w:rPr>
+      </w:pPr>
+      <w:r>
+        <w:rPr>
+          <w:rFonts w:eastAsia="Times New Roman"/>
+          <w:lang w:eastAsia="en-GB"/>
+        </w:rPr>
+        <w:t>Edge Node;</w:t>
+      </w:r>
+    </w:p>
+    <w:p>
+      <w:pPr>
+        <w:pStyle w:val="ListParagraph"/>
+        <w:numPr>
+          <w:ilvl w:val="0"/>
+          <w:numId w:val="8"/>
+        </w:numPr>
+        <w:rPr>
+          <w:rFonts w:eastAsia="Times New Roman"/>
+          <w:lang w:eastAsia="en-GB"/>
+        </w:rPr>
+      </w:pPr>
+      <w:r>
+        <w:rPr>
+          <w:rFonts w:eastAsia="Times New Roman"/>
+          <w:lang w:eastAsia="en-GB"/>
+        </w:rPr>
+        <w:t xml:space="preserve">Docker[reference] </w:t>
+      </w:r>
+    </w:p>
+    <w:p>
+      <w:pPr>
+        <w:pStyle w:val="ListParagraph"/>
+        <w:numPr>
+          <w:ilvl w:val="1"/>
+          <w:numId w:val="8"/>
+        </w:numPr>
+        <w:rPr>
+          <w:rFonts w:eastAsia="Times New Roman"/>
+          <w:lang w:eastAsia="en-GB"/>
+        </w:rPr>
+      </w:pPr>
+      <w:r>
+        <w:rPr>
+          <w:rFonts w:eastAsia="Times New Roman"/>
+          <w:lang w:eastAsia="en-GB"/>
+        </w:rPr>
+        <w:t>This is because</w:t>
+      </w:r>
+    </w:p>
+    <w:p>
+      <w:pPr>
+        <w:rPr>
+          <w:rFonts w:eastAsia="Times New Roman"/>
+          <w:lang w:eastAsia="en-GB"/>
+        </w:rPr>
+      </w:pPr>
+      <w:r>
+        <w:rPr>
+          <w:rFonts w:eastAsia="Times New Roman"/>
+          <w:lang w:eastAsia="en-GB"/>
+        </w:rPr>
+        <w:t>Data Centre;</w:t>
+      </w:r>
+    </w:p>
+    <w:p>
+      <w:pPr>
+        <w:pStyle w:val="ListParagraph"/>
+        <w:numPr>
+          <w:ilvl w:val="0"/>
+          <w:numId w:val="8"/>
+        </w:numPr>
+        <w:rPr>
+          <w:rFonts w:eastAsia="Times New Roman"/>
+          <w:lang w:eastAsia="en-GB"/>
+        </w:rPr>
+      </w:pPr>
+      <w:r>
+        <w:rPr>
+          <w:rFonts w:eastAsia="Times New Roman"/>
+          <w:lang w:eastAsia="en-GB"/>
+        </w:rPr>
+        <w:t>ASP.NET web application (</w:t>
+      </w:r>
+      <w:proofErr w:type="spellStart"/>
+      <w:r>
+        <w:rPr>
+          <w:rFonts w:eastAsia="Times New Roman"/>
+          <w:lang w:eastAsia="en-GB"/>
+        </w:rPr>
+        <w:t>WebAPI</w:t>
+      </w:r>
+      <w:proofErr w:type="spellEnd"/>
+      <w:r>
+        <w:rPr>
+          <w:rFonts w:eastAsia="Times New Roman"/>
+          <w:lang w:eastAsia="en-GB"/>
+        </w:rPr>
+        <w:t>)[Reference]</w:t>
+      </w:r>
+    </w:p>
+    <w:p>
+      <w:pPr>
+        <w:pStyle w:val="ListParagraph"/>
+        <w:numPr>
+          <w:ilvl w:val="1"/>
+          <w:numId w:val="8"/>
+        </w:numPr>
+        <w:rPr>
+          <w:rFonts w:eastAsia="Times New Roman"/>
+          <w:lang w:eastAsia="en-GB"/>
+        </w:rPr>
+      </w:pPr>
+      <w:r>
+        <w:rPr>
+          <w:rFonts w:eastAsia="Times New Roman"/>
+          <w:lang w:eastAsia="en-GB"/>
+        </w:rPr>
+        <w:t>This is because</w:t>
+      </w:r>
+    </w:p>
+    <w:p>
+      <w:pPr>
+        <w:spacing w:line="240" w:lineRule="auto"/>
+        <w:rPr>
+          <w:rFonts w:eastAsia="Times New Roman"/>
           <w:lang w:eastAsia="en-GB"/>
         </w:rPr>
       </w:pPr>
@@ -2555,8 +3022,8 @@
           <w:lang w:eastAsia="en-GB"/>
         </w:rPr>
         <w:sectPr>
-          <w:headerReference w:type="default" r:id="rId8"/>
-          <w:footerReference w:type="default" r:id="rId9"/>
+          <w:headerReference w:type="default" r:id="rId13"/>
+          <w:footerReference w:type="default" r:id="rId14"/>
           <w:pgSz w:w="11906" w:h="16838"/>
           <w:pgMar w:top="1440" w:right="1440" w:bottom="1440" w:left="1440" w:header="708" w:footer="708" w:gutter="0"/>
           <w:cols w:space="708"/>
@@ -2593,9 +3060,9 @@
           <w:lang w:eastAsia="en-GB"/>
         </w:rPr>
         <w:drawing>
-          <wp:inline distT="0" distB="0" distL="0" distR="0" wp14:anchorId="538830ED" wp14:editId="4DBA0083">
-            <wp:extent cx="8863330" cy="5168900"/>
-            <wp:effectExtent l="0" t="0" r="13970" b="12700"/>
+          <wp:inline distT="0" distB="0" distL="0" distR="0" wp14:anchorId="5E90A9A7" wp14:editId="618758BB">
+            <wp:extent cx="8863330" cy="5177641"/>
+            <wp:effectExtent l="0" t="0" r="13970" b="4445"/>
             <wp:docPr id="1" name="Chart 1">
               <a:extLst xmlns:a="http://schemas.openxmlformats.org/drawingml/2006/main">
                 <a:ext uri="{FF2B5EF4-FFF2-40B4-BE49-F238E27FC236}">
@@ -2606,7 +3073,7 @@
             <wp:cNvGraphicFramePr/>
             <a:graphic xmlns:a="http://schemas.openxmlformats.org/drawingml/2006/main">
               <a:graphicData uri="http://schemas.openxmlformats.org/drawingml/2006/chart">
-                <c:chart xmlns:c="http://schemas.openxmlformats.org/drawingml/2006/chart" xmlns:r="http://schemas.openxmlformats.org/officeDocument/2006/relationships" r:id="rId10"/>
+                <c:chart xmlns:c="http://schemas.openxmlformats.org/drawingml/2006/chart" xmlns:r="http://schemas.openxmlformats.org/officeDocument/2006/relationships" r:id="rId15"/>
               </a:graphicData>
             </a:graphic>
           </wp:inline>
@@ -2632,12 +3099,12 @@
     <w:p>
       <w:pPr>
         <w:rPr>
-          <w:lang w:eastAsia="en-GB"/>
-        </w:rPr>
-      </w:pPr>
-      <w:r>
-        <w:rPr>
-          <w:lang w:eastAsia="en-GB"/>
+          <w:rStyle w:val="IntenseEmphasis"/>
+        </w:rPr>
+      </w:pPr>
+      <w:r>
+        <w:rPr>
+          <w:rStyle w:val="IntenseEmphasis"/>
         </w:rPr>
         <w:lastRenderedPageBreak/>
         <w:t>Major Milestones</w:t>
@@ -2880,12 +3347,12 @@
     <w:p>
       <w:pPr>
         <w:rPr>
-          <w:lang w:eastAsia="en-GB"/>
-        </w:rPr>
-      </w:pPr>
-      <w:r>
-        <w:rPr>
-          <w:lang w:eastAsia="en-GB"/>
+          <w:rStyle w:val="IntenseEmphasis"/>
+        </w:rPr>
+      </w:pPr>
+      <w:r>
+        <w:rPr>
+          <w:rStyle w:val="IntenseEmphasis"/>
         </w:rPr>
         <w:t>Deliverables</w:t>
       </w:r>
@@ -2978,80 +3445,151 @@
     </w:p>
     <w:p>
       <w:pPr>
-        <w:rPr>
-          <w:lang w:eastAsia="en-GB"/>
-        </w:rPr>
-      </w:pPr>
-      <w:hyperlink r:id="rId11" w:anchor="axzz4M2qxZWe5" w:history="1">
-        <w:r>
-          <w:rPr>
-            <w:rStyle w:val="Hyperlink"/>
-            <w:lang w:eastAsia="en-GB"/>
-          </w:rPr>
-          <w:t>Wired article about the move to Edge Computing</w:t>
-        </w:r>
-      </w:hyperlink>
-    </w:p>
-    <w:p>
-      <w:pPr>
-        <w:rPr>
-          <w:rStyle w:val="Hyperlink"/>
-          <w:rFonts w:eastAsia="Times New Roman"/>
-          <w:lang w:eastAsia="en-GB"/>
-        </w:rPr>
-      </w:pPr>
-      <w:hyperlink r:id="rId12" w:history="1">
-        <w:r>
-          <w:rPr>
-            <w:rStyle w:val="Hyperlink"/>
-            <w:rFonts w:eastAsia="Times New Roman"/>
-            <w:lang w:eastAsia="en-GB"/>
-          </w:rPr>
-          <w:t xml:space="preserve">Business Insider Edge Computing in the </w:t>
-        </w:r>
-        <w:proofErr w:type="spellStart"/>
-        <w:r>
-          <w:rPr>
-            <w:rStyle w:val="Hyperlink"/>
-            <w:rFonts w:eastAsia="Times New Roman"/>
-            <w:lang w:eastAsia="en-GB"/>
-          </w:rPr>
-          <w:t>IoT</w:t>
-        </w:r>
-        <w:proofErr w:type="spellEnd"/>
-      </w:hyperlink>
-    </w:p>
-    <w:p>
-      <w:pPr>
-        <w:rPr>
-          <w:lang w:eastAsia="en-GB"/>
-        </w:rPr>
-      </w:pPr>
-      <w:hyperlink r:id="rId13" w:history="1">
-        <w:r>
-          <w:rPr>
-            <w:rStyle w:val="Hyperlink"/>
-            <w:lang w:eastAsia="en-GB"/>
-          </w:rPr>
-          <w:t xml:space="preserve">Using </w:t>
-        </w:r>
-        <w:proofErr w:type="spellStart"/>
-        <w:r>
-          <w:rPr>
-            <w:rStyle w:val="Hyperlink"/>
-            <w:lang w:eastAsia="en-GB"/>
-          </w:rPr>
-          <w:t>docker</w:t>
-        </w:r>
-        <w:proofErr w:type="spellEnd"/>
-        <w:r>
-          <w:rPr>
-            <w:rStyle w:val="Hyperlink"/>
-            <w:lang w:eastAsia="en-GB"/>
-          </w:rPr>
-          <w:t xml:space="preserve"> with the Raspberry Pi</w:t>
-        </w:r>
-      </w:hyperlink>
+        <w:spacing w:after="0" w:line="240" w:lineRule="auto"/>
+        <w:ind w:left="284" w:hanging="284"/>
+      </w:pPr>
+      <w:r>
+        <w:t>[1]</w:t>
+      </w:r>
+      <w:r>
+        <w:tab/>
+        <w:t>B. Intelligence</w:t>
+      </w:r>
+      <w:r>
+        <w:t>. (2016,10,18).</w:t>
+      </w:r>
+      <w:r>
+        <w:t xml:space="preserve"> EDGE COMPUTING IN THE </w:t>
+      </w:r>
+      <w:proofErr w:type="spellStart"/>
+      <w:r>
+        <w:t>IoT</w:t>
+      </w:r>
+      <w:proofErr w:type="spellEnd"/>
+      <w:r>
+        <w:t>: Forecasts, key benefits, and top industries adopting an analytics model that improves processing and cuts costs</w:t>
+      </w:r>
+      <w:r>
+        <w:t xml:space="preserve"> </w:t>
+      </w:r>
+      <w:r>
+        <w:t xml:space="preserve">[Online]. Available: </w:t>
+      </w:r>
+      <w:r>
+        <w:t>http://uk.businessinsider.com/edge-computing-in-the-iot-forecasts-key-benefits-and-top-industries-adopting-an-analytics-model-that-improves-processing-and-cuts-costs-2016-7</w:t>
+      </w:r>
+    </w:p>
+    <w:p>
+      <w:pPr>
+        <w:spacing w:after="0" w:line="240" w:lineRule="auto"/>
+        <w:ind w:left="284" w:hanging="284"/>
+      </w:pPr>
+    </w:p>
+    <w:p>
+      <w:pPr>
+        <w:spacing w:after="0" w:line="240" w:lineRule="auto"/>
+        <w:ind w:left="284" w:hanging="284"/>
+      </w:pPr>
+      <w:r>
+        <w:t>[</w:t>
+      </w:r>
+      <w:r>
+        <w:t>2</w:t>
+      </w:r>
+      <w:r>
+        <w:t>]</w:t>
+      </w:r>
+      <w:r>
+        <w:tab/>
+        <w:t>D. LeClair. (2014,7,22).</w:t>
+      </w:r>
+      <w:r>
+        <w:t xml:space="preserve"> The edge of computing: It’s not all about the cloud [Online]. Available: </w:t>
+      </w:r>
+      <w:r>
+        <w:t>http://insights.wired.com/profiles/blogs/the-edge-of-computing-it-s-not-all-about-the-cloud</w:t>
+      </w:r>
+    </w:p>
+    <w:p>
+      <w:pPr>
+        <w:spacing w:after="0" w:line="240" w:lineRule="auto"/>
+        <w:ind w:left="284" w:hanging="284"/>
+      </w:pPr>
+    </w:p>
+    <w:p>
+      <w:pPr>
+        <w:spacing w:line="240" w:lineRule="auto"/>
+        <w:ind w:left="284" w:hanging="284"/>
+      </w:pPr>
+      <w:r>
+        <w:t>[3]</w:t>
+      </w:r>
+      <w:r>
+        <w:t xml:space="preserve"> </w:t>
+      </w:r>
+      <w:r>
+        <w:t>W. Hajji</w:t>
+      </w:r>
+      <w:r>
+        <w:t xml:space="preserve"> and F. Po Tso.</w:t>
+      </w:r>
+      <w:r>
+        <w:t xml:space="preserve"> </w:t>
+      </w:r>
+      <w:r>
+        <w:t xml:space="preserve">(2016,6,6). </w:t>
+      </w:r>
+      <w:r>
+        <w:t xml:space="preserve">Understanding the performance of low power raspberry pi cloud for big data [Online]. Available: </w:t>
+      </w:r>
+      <w:r>
+        <w:t>http://www.mdpi.com/2079-9292/5/2/29/htm</w:t>
+      </w:r>
+    </w:p>
+    <w:p>
+      <w:pPr>
+        <w:spacing w:line="240" w:lineRule="auto"/>
+        <w:ind w:left="284" w:hanging="284"/>
+      </w:pPr>
+      <w:r>
+        <w:t xml:space="preserve">[4] </w:t>
+      </w:r>
+      <w:r>
+        <w:t>S. J. Cox, J. T. Cox, R. P. Boardman, S. J. Johnston, M. Scott, and N. S. O’Brien, "Iridis-pi: A low-cost, compact demonstration cluster," Cluster Comput</w:t>
+      </w:r>
+      <w:r>
+        <w:t>ing, vol. 17, no. 2</w:t>
+      </w:r>
+      <w:r>
+        <w:t xml:space="preserve">, Jun. 2013. </w:t>
+      </w:r>
+      <w:r>
+        <w:t xml:space="preserve">[Online]. Available: </w:t>
+      </w:r>
+      <w:r>
+        <w:t>http://link.springer.com/article/10.1007/s10586-013-0282-7</w:t>
+      </w:r>
+    </w:p>
+    <w:p>
+      <w:pPr>
+        <w:spacing w:line="240" w:lineRule="auto"/>
+        <w:ind w:left="284" w:hanging="284"/>
+      </w:pPr>
+      <w:r>
+        <w:t>[5]</w:t>
+      </w:r>
+      <w:r>
+        <w:tab/>
+        <w:t>"Raspberry pi 3 model B</w:t>
+      </w:r>
+      <w:r>
+        <w:t>" [Online]. Available: https://www.raspberrypi.org/</w:t>
+      </w:r>
+      <w:r>
+        <w:t>products/raspberry-pi-3-model-b</w:t>
+      </w:r>
+      <w:bookmarkStart w:id="0" w:name="_GoBack"/>
+      <w:bookmarkEnd w:id="0"/>
     </w:p>
     <w:sectPr>
       <w:pgSz w:w="11906" w:h="16838"/>
@@ -3612,6 +4150,119 @@
     </w:lvl>
   </w:abstractNum>
   <w:abstractNum w:abstractNumId="4" w15:restartNumberingAfterBreak="0">
+    <w:nsid w:val="2331510A"/>
+    <w:multiLevelType w:val="hybridMultilevel"/>
+    <w:tmpl w:val="AE0CAF34"/>
+    <w:lvl w:ilvl="0" w:tplc="08090001">
+      <w:start w:val="1"/>
+      <w:numFmt w:val="bullet"/>
+      <w:lvlText w:val=""/>
+      <w:lvlJc w:val="left"/>
+      <w:pPr>
+        <w:ind w:left="720" w:hanging="360"/>
+      </w:pPr>
+      <w:rPr>
+        <w:rFonts w:ascii="Symbol" w:hAnsi="Symbol" w:hint="default"/>
+      </w:rPr>
+    </w:lvl>
+    <w:lvl w:ilvl="1" w:tplc="08090003">
+      <w:start w:val="1"/>
+      <w:numFmt w:val="bullet"/>
+      <w:lvlText w:val="o"/>
+      <w:lvlJc w:val="left"/>
+      <w:pPr>
+        <w:ind w:left="1440" w:hanging="360"/>
+      </w:pPr>
+      <w:rPr>
+        <w:rFonts w:ascii="Courier New" w:hAnsi="Courier New" w:cs="Courier New" w:hint="default"/>
+      </w:rPr>
+    </w:lvl>
+    <w:lvl w:ilvl="2" w:tplc="08090005" w:tentative="1">
+      <w:start w:val="1"/>
+      <w:numFmt w:val="bullet"/>
+      <w:lvlText w:val=""/>
+      <w:lvlJc w:val="left"/>
+      <w:pPr>
+        <w:ind w:left="2160" w:hanging="360"/>
+      </w:pPr>
+      <w:rPr>
+        <w:rFonts w:ascii="Wingdings" w:hAnsi="Wingdings" w:hint="default"/>
+      </w:rPr>
+    </w:lvl>
+    <w:lvl w:ilvl="3" w:tplc="08090001" w:tentative="1">
+      <w:start w:val="1"/>
+      <w:numFmt w:val="bullet"/>
+      <w:lvlText w:val=""/>
+      <w:lvlJc w:val="left"/>
+      <w:pPr>
+        <w:ind w:left="2880" w:hanging="360"/>
+      </w:pPr>
+      <w:rPr>
+        <w:rFonts w:ascii="Symbol" w:hAnsi="Symbol" w:hint="default"/>
+      </w:rPr>
+    </w:lvl>
+    <w:lvl w:ilvl="4" w:tplc="08090003" w:tentative="1">
+      <w:start w:val="1"/>
+      <w:numFmt w:val="bullet"/>
+      <w:lvlText w:val="o"/>
+      <w:lvlJc w:val="left"/>
+      <w:pPr>
+        <w:ind w:left="3600" w:hanging="360"/>
+      </w:pPr>
+      <w:rPr>
+        <w:rFonts w:ascii="Courier New" w:hAnsi="Courier New" w:cs="Courier New" w:hint="default"/>
+      </w:rPr>
+    </w:lvl>
+    <w:lvl w:ilvl="5" w:tplc="08090005" w:tentative="1">
+      <w:start w:val="1"/>
+      <w:numFmt w:val="bullet"/>
+      <w:lvlText w:val=""/>
+      <w:lvlJc w:val="left"/>
+      <w:pPr>
+        <w:ind w:left="4320" w:hanging="360"/>
+      </w:pPr>
+      <w:rPr>
+        <w:rFonts w:ascii="Wingdings" w:hAnsi="Wingdings" w:hint="default"/>
+      </w:rPr>
+    </w:lvl>
+    <w:lvl w:ilvl="6" w:tplc="08090001" w:tentative="1">
+      <w:start w:val="1"/>
+      <w:numFmt w:val="bullet"/>
+      <w:lvlText w:val=""/>
+      <w:lvlJc w:val="left"/>
+      <w:pPr>
+        <w:ind w:left="5040" w:hanging="360"/>
+      </w:pPr>
+      <w:rPr>
+        <w:rFonts w:ascii="Symbol" w:hAnsi="Symbol" w:hint="default"/>
+      </w:rPr>
+    </w:lvl>
+    <w:lvl w:ilvl="7" w:tplc="08090003" w:tentative="1">
+      <w:start w:val="1"/>
+      <w:numFmt w:val="bullet"/>
+      <w:lvlText w:val="o"/>
+      <w:lvlJc w:val="left"/>
+      <w:pPr>
+        <w:ind w:left="5760" w:hanging="360"/>
+      </w:pPr>
+      <w:rPr>
+        <w:rFonts w:ascii="Courier New" w:hAnsi="Courier New" w:cs="Courier New" w:hint="default"/>
+      </w:rPr>
+    </w:lvl>
+    <w:lvl w:ilvl="8" w:tplc="08090005" w:tentative="1">
+      <w:start w:val="1"/>
+      <w:numFmt w:val="bullet"/>
+      <w:lvlText w:val=""/>
+      <w:lvlJc w:val="left"/>
+      <w:pPr>
+        <w:ind w:left="6480" w:hanging="360"/>
+      </w:pPr>
+      <w:rPr>
+        <w:rFonts w:ascii="Wingdings" w:hAnsi="Wingdings" w:hint="default"/>
+      </w:rPr>
+    </w:lvl>
+  </w:abstractNum>
+  <w:abstractNum w:abstractNumId="5" w15:restartNumberingAfterBreak="0">
     <w:nsid w:val="331E4CB8"/>
     <w:multiLevelType w:val="hybridMultilevel"/>
     <w:tmpl w:val="76A650DC"/>
@@ -3723,7 +4374,7 @@
       </w:rPr>
     </w:lvl>
   </w:abstractNum>
-  <w:abstractNum w:abstractNumId="5" w15:restartNumberingAfterBreak="0">
+  <w:abstractNum w:abstractNumId="6" w15:restartNumberingAfterBreak="0">
     <w:nsid w:val="365C3186"/>
     <w:multiLevelType w:val="hybridMultilevel"/>
     <w:tmpl w:val="2034EC30"/>
@@ -3812,7 +4463,7 @@
       </w:pPr>
     </w:lvl>
   </w:abstractNum>
-  <w:abstractNum w:abstractNumId="6" w15:restartNumberingAfterBreak="0">
+  <w:abstractNum w:abstractNumId="7" w15:restartNumberingAfterBreak="0">
     <w:nsid w:val="68497BDD"/>
     <w:multiLevelType w:val="hybridMultilevel"/>
     <w:tmpl w:val="3724BFAE"/>
@@ -3925,7 +4576,7 @@
     </w:lvl>
   </w:abstractNum>
   <w:num w:numId="1">
-    <w:abstractNumId w:val="4"/>
+    <w:abstractNumId w:val="5"/>
   </w:num>
   <w:num w:numId="2">
     <w:abstractNumId w:val="0"/>
@@ -3940,10 +4591,13 @@
     <w:abstractNumId w:val="1"/>
   </w:num>
   <w:num w:numId="6">
+    <w:abstractNumId w:val="7"/>
+  </w:num>
+  <w:num w:numId="7">
     <w:abstractNumId w:val="6"/>
   </w:num>
-  <w:num w:numId="7">
-    <w:abstractNumId w:val="5"/>
+  <w:num w:numId="8">
+    <w:abstractNumId w:val="4"/>
   </w:num>
 </w:numbering>
 </file>
@@ -5067,6 +5721,18 @@
       <w:sz w:val="22"/>
     </w:rPr>
   </w:style>
+  <w:style w:type="character" w:styleId="FollowedHyperlink">
+    <w:name w:val="FollowedHyperlink"/>
+    <w:basedOn w:val="DefaultParagraphFont"/>
+    <w:uiPriority w:val="99"/>
+    <w:semiHidden/>
+    <w:unhideWhenUsed/>
+    <w:rsid w:val="008253FE"/>
+    <w:rPr>
+      <w:color w:val="954F72" w:themeColor="followedHyperlink"/>
+      <w:u w:val="single"/>
+    </w:rPr>
+  </w:style>
 </w:styles>
 </file>
 
@@ -5096,7 +5762,7 @@
           <c:order val="0"/>
           <c:tx>
             <c:strRef>
-              <c:f>'Gantt Chart'!$B$1</c:f>
+              <c:f>'[GanttChart.xlsx]Gantt Chart'!$B$1</c:f>
               <c:strCache>
                 <c:ptCount val="1"/>
                 <c:pt idx="0">
@@ -5115,9 +5781,9 @@
           <c:invertIfNegative val="0"/>
           <c:cat>
             <c:strRef>
-              <c:f>'Gantt Chart'!$A$2:$A$23</c:f>
+              <c:f>'[GanttChart.xlsx]Gantt Chart'!$A$2:$A$22</c:f>
               <c:strCache>
-                <c:ptCount val="22"/>
+                <c:ptCount val="21"/>
                 <c:pt idx="0">
                   <c:v>Buy and assemble componenets of the System</c:v>
                 </c:pt>
@@ -5125,63 +5791,60 @@
                   <c:v>Setup infrastructure to allow for deployment of applications</c:v>
                 </c:pt>
                 <c:pt idx="2">
-                  <c:v>Create Basic Client program to make web requests</c:v>
+                  <c:v>Create Basic Client Program to make web requests</c:v>
                 </c:pt>
                 <c:pt idx="3">
-                  <c:v>Create Edge Server program to receive web requests</c:v>
+                  <c:v>Create Basic Edge Server Program to return web response</c:v>
                 </c:pt>
                 <c:pt idx="4">
-                  <c:v>Create Data Centre program to receive web requests</c:v>
+                  <c:v>Create Data Centre program to return web responses</c:v>
                 </c:pt>
                 <c:pt idx="5">
+                  <c:v>Update Client Program Design</c:v>
+                </c:pt>
+                <c:pt idx="6">
+                  <c:v>Update Edge Server Program to receive web requests</c:v>
+                </c:pt>
+                <c:pt idx="7">
+                  <c:v>Update Edge Server Program to process web requests</c:v>
+                </c:pt>
+                <c:pt idx="8">
+                  <c:v>Update Data Centre Program to receive web requests</c:v>
+                </c:pt>
+                <c:pt idx="9">
                   <c:v>Update Data Centre program to process web requests</c:v>
                 </c:pt>
-                <c:pt idx="6">
-                  <c:v>Update Data Centre program to return web responses</c:v>
-                </c:pt>
-                <c:pt idx="7">
-                  <c:v>Process web requests in the Edge Cluster</c:v>
-                </c:pt>
-                <c:pt idx="8">
-                  <c:v>Update Edge Server program to return web response</c:v>
-                </c:pt>
-                <c:pt idx="9">
+                <c:pt idx="10">
                   <c:v>Update Client Program to handle responses</c:v>
                 </c:pt>
-                <c:pt idx="10">
-                  <c:v>Design Client Program UI</c:v>
-                </c:pt>
                 <c:pt idx="11">
-                  <c:v>Update Client Program to match design</c:v>
+                  <c:v>Update Client Program to make multiple web requests</c:v>
                 </c:pt>
                 <c:pt idx="12">
-                  <c:v>Update Client Program to make multiple web requests</c:v>
+                  <c:v>Research and design caching application </c:v>
                 </c:pt>
                 <c:pt idx="13">
-                  <c:v>Research and design caching application </c:v>
+                  <c:v>Create image for the cachine application</c:v>
                 </c:pt>
                 <c:pt idx="14">
-                  <c:v>Create image for the cachine application</c:v>
+                  <c:v>Perform analysis and update caching application</c:v>
                 </c:pt>
                 <c:pt idx="15">
-                  <c:v>Perform analysis and update caching application</c:v>
+                  <c:v>Research and design voice recognition application</c:v>
                 </c:pt>
                 <c:pt idx="16">
-                  <c:v>Research and design voice recognition application</c:v>
+                  <c:v>Create image for voice recognition application</c:v>
                 </c:pt>
                 <c:pt idx="17">
-                  <c:v>Create image for voice recognition application</c:v>
+                  <c:v>Perform analysis and update voice recognition application</c:v>
                 </c:pt>
                 <c:pt idx="18">
-                  <c:v>Perform analysis and update voice recognition application</c:v>
+                  <c:v>Research and design machine learning application</c:v>
                 </c:pt>
                 <c:pt idx="19">
-                  <c:v>Research and design machine learning application</c:v>
+                  <c:v>Create image for machine learning application</c:v>
                 </c:pt>
                 <c:pt idx="20">
-                  <c:v>Create image for machine learning application</c:v>
-                </c:pt>
-                <c:pt idx="21">
                   <c:v>Perform analysis and update machine learning application</c:v>
                 </c:pt>
               </c:strCache>
@@ -5189,10 +5852,10 @@
           </c:cat>
           <c:val>
             <c:numRef>
-              <c:f>'Gantt Chart'!$B$2:$B$23</c:f>
+              <c:f>'[GanttChart.xlsx]Gantt Chart'!$B$2:$B$22</c:f>
               <c:numCache>
                 <c:formatCode>d/m;@</c:formatCode>
-                <c:ptCount val="22"/>
+                <c:ptCount val="21"/>
                 <c:pt idx="0">
                   <c:v>42654</c:v>
                 </c:pt>
@@ -5255,16 +5918,13 @@
                 </c:pt>
                 <c:pt idx="20">
                   <c:v>42780</c:v>
-                </c:pt>
-                <c:pt idx="21">
-                  <c:v>42794</c:v>
                 </c:pt>
               </c:numCache>
             </c:numRef>
           </c:val>
           <c:extLst>
             <c:ext xmlns:c16="http://schemas.microsoft.com/office/drawing/2014/chart" uri="{C3380CC4-5D6E-409C-BE32-E72D297353CC}">
-              <c16:uniqueId val="{00000000-8918-4182-817E-0F85EBCF9F1F}"/>
+              <c16:uniqueId val="{00000000-CDB2-4A40-97E6-3C01F165338D}"/>
             </c:ext>
           </c:extLst>
         </c:ser>
@@ -5273,7 +5933,7 @@
           <c:order val="1"/>
           <c:tx>
             <c:strRef>
-              <c:f>'Gantt Chart'!$C$1</c:f>
+              <c:f>'[GanttChart.xlsx]Gantt Chart'!$C$1</c:f>
               <c:strCache>
                 <c:ptCount val="1"/>
                 <c:pt idx="0">
@@ -5294,9 +5954,9 @@
           <c:invertIfNegative val="0"/>
           <c:cat>
             <c:strRef>
-              <c:f>'Gantt Chart'!$A$2:$A$23</c:f>
+              <c:f>'[GanttChart.xlsx]Gantt Chart'!$A$2:$A$22</c:f>
               <c:strCache>
-                <c:ptCount val="22"/>
+                <c:ptCount val="21"/>
                 <c:pt idx="0">
                   <c:v>Buy and assemble componenets of the System</c:v>
                 </c:pt>
@@ -5304,63 +5964,60 @@
                   <c:v>Setup infrastructure to allow for deployment of applications</c:v>
                 </c:pt>
                 <c:pt idx="2">
-                  <c:v>Create Basic Client program to make web requests</c:v>
+                  <c:v>Create Basic Client Program to make web requests</c:v>
                 </c:pt>
                 <c:pt idx="3">
-                  <c:v>Create Edge Server program to receive web requests</c:v>
+                  <c:v>Create Basic Edge Server Program to return web response</c:v>
                 </c:pt>
                 <c:pt idx="4">
-                  <c:v>Create Data Centre program to receive web requests</c:v>
+                  <c:v>Create Data Centre program to return web responses</c:v>
                 </c:pt>
                 <c:pt idx="5">
+                  <c:v>Update Client Program Design</c:v>
+                </c:pt>
+                <c:pt idx="6">
+                  <c:v>Update Edge Server Program to receive web requests</c:v>
+                </c:pt>
+                <c:pt idx="7">
+                  <c:v>Update Edge Server Program to process web requests</c:v>
+                </c:pt>
+                <c:pt idx="8">
+                  <c:v>Update Data Centre Program to receive web requests</c:v>
+                </c:pt>
+                <c:pt idx="9">
                   <c:v>Update Data Centre program to process web requests</c:v>
                 </c:pt>
-                <c:pt idx="6">
-                  <c:v>Update Data Centre program to return web responses</c:v>
-                </c:pt>
-                <c:pt idx="7">
-                  <c:v>Process web requests in the Edge Cluster</c:v>
-                </c:pt>
-                <c:pt idx="8">
-                  <c:v>Update Edge Server program to return web response</c:v>
-                </c:pt>
-                <c:pt idx="9">
+                <c:pt idx="10">
                   <c:v>Update Client Program to handle responses</c:v>
                 </c:pt>
-                <c:pt idx="10">
-                  <c:v>Design Client Program UI</c:v>
-                </c:pt>
                 <c:pt idx="11">
-                  <c:v>Update Client Program to match design</c:v>
+                  <c:v>Update Client Program to make multiple web requests</c:v>
                 </c:pt>
                 <c:pt idx="12">
-                  <c:v>Update Client Program to make multiple web requests</c:v>
+                  <c:v>Research and design caching application </c:v>
                 </c:pt>
                 <c:pt idx="13">
-                  <c:v>Research and design caching application </c:v>
+                  <c:v>Create image for the cachine application</c:v>
                 </c:pt>
                 <c:pt idx="14">
-                  <c:v>Create image for the cachine application</c:v>
+                  <c:v>Perform analysis and update caching application</c:v>
                 </c:pt>
                 <c:pt idx="15">
-                  <c:v>Perform analysis and update caching application</c:v>
+                  <c:v>Research and design voice recognition application</c:v>
                 </c:pt>
                 <c:pt idx="16">
-                  <c:v>Research and design voice recognition application</c:v>
+                  <c:v>Create image for voice recognition application</c:v>
                 </c:pt>
                 <c:pt idx="17">
-                  <c:v>Create image for voice recognition application</c:v>
+                  <c:v>Perform analysis and update voice recognition application</c:v>
                 </c:pt>
                 <c:pt idx="18">
-                  <c:v>Perform analysis and update voice recognition application</c:v>
+                  <c:v>Research and design machine learning application</c:v>
                 </c:pt>
                 <c:pt idx="19">
-                  <c:v>Research and design machine learning application</c:v>
+                  <c:v>Create image for machine learning application</c:v>
                 </c:pt>
                 <c:pt idx="20">
-                  <c:v>Create image for machine learning application</c:v>
-                </c:pt>
-                <c:pt idx="21">
                   <c:v>Perform analysis and update machine learning application</c:v>
                 </c:pt>
               </c:strCache>
@@ -5368,10 +6025,10 @@
           </c:cat>
           <c:val>
             <c:numRef>
-              <c:f>'Gantt Chart'!$C$2:$C$23</c:f>
+              <c:f>'[GanttChart.xlsx]Gantt Chart'!$C$2:$C$22</c:f>
               <c:numCache>
                 <c:formatCode>General</c:formatCode>
-                <c:ptCount val="22"/>
+                <c:ptCount val="21"/>
                 <c:pt idx="0">
                   <c:v>5</c:v>
                 </c:pt>
@@ -5433,9 +6090,6 @@
                   <c:v>7</c:v>
                 </c:pt>
                 <c:pt idx="20">
-                  <c:v>14</c:v>
-                </c:pt>
-                <c:pt idx="21">
                   <c:v>14</c:v>
                 </c:pt>
               </c:numCache>
@@ -5443,7 +6097,7 @@
           </c:val>
           <c:extLst>
             <c:ext xmlns:c16="http://schemas.microsoft.com/office/drawing/2014/chart" uri="{C3380CC4-5D6E-409C-BE32-E72D297353CC}">
-              <c16:uniqueId val="{00000001-8918-4182-817E-0F85EBCF9F1F}"/>
+              <c16:uniqueId val="{00000001-CDB2-4A40-97E6-3C01F165338D}"/>
             </c:ext>
           </c:extLst>
         </c:ser>

</xml_diff>

<commit_message>
Connor: Updated Client UI to make it more uniform and updated documentation with meetings and notes on how to improve my solution approach/work plan/GanttChart
</commit_message>
<xml_diff>
--- a/Documentation/40103631 - Project Description and Work Plan.docx
+++ b/Documentation/40103631 - Project Description and Work Plan.docx
@@ -260,6 +260,13 @@
           <w:rStyle w:val="Emphasis"/>
           <w:lang w:eastAsia="en-GB"/>
         </w:rPr>
+        <w:t>This person says “</w:t>
+      </w:r>
+      <w:r>
+        <w:rPr>
+          <w:rStyle w:val="Emphasis"/>
+          <w:lang w:eastAsia="en-GB"/>
+        </w:rPr>
         <w:t>Edge computing provides a means to collect and process data at local computing devices rather than in th</w:t>
       </w:r>
       <w:r>
@@ -267,31 +274,30 @@
           <w:rStyle w:val="Emphasis"/>
           <w:lang w:eastAsia="en-GB"/>
         </w:rPr>
-        <w:t xml:space="preserve">e cloud or a remote data </w:t>
-      </w:r>
-      <w:proofErr w:type="spellStart"/>
+        <w:t>e cloud or a remote data cente</w:t>
+      </w:r>
       <w:r>
         <w:rPr>
           <w:rStyle w:val="Emphasis"/>
           <w:lang w:eastAsia="en-GB"/>
         </w:rPr>
-        <w:t>cente</w:t>
-      </w:r>
-      <w:r>
-        <w:rPr>
-          <w:rStyle w:val="Emphasis"/>
-          <w:lang w:eastAsia="en-GB"/>
-        </w:rPr>
         <w:t>r</w:t>
       </w:r>
-      <w:proofErr w:type="spellEnd"/>
       <w:r>
         <w:rPr>
           <w:rStyle w:val="Emphasis"/>
           <w:i w:val="0"/>
           <w:lang w:eastAsia="en-GB"/>
         </w:rPr>
-        <w:t xml:space="preserve"> [</w:t>
+        <w:t xml:space="preserve">“ </w:t>
+      </w:r>
+      <w:r>
+        <w:rPr>
+          <w:rStyle w:val="Emphasis"/>
+          <w:i w:val="0"/>
+          <w:lang w:eastAsia="en-GB"/>
+        </w:rPr>
+        <w:t>[</w:t>
       </w:r>
       <w:hyperlink r:id="rId8" w:history="1">
         <w:r>
@@ -310,6 +316,16 @@
         </w:rPr>
         <w:t>]</w:t>
       </w:r>
+      <w:r>
+        <w:rPr>
+          <w:rStyle w:val="Emphasis"/>
+          <w:i w:val="0"/>
+          <w:lang w:eastAsia="en-GB"/>
+        </w:rPr>
+        <w:t xml:space="preserve"> And I think…</w:t>
+      </w:r>
+      <w:bookmarkStart w:id="0" w:name="_GoBack"/>
+      <w:bookmarkEnd w:id="0"/>
     </w:p>
     <w:p>
       <w:pPr>
@@ -1744,26 +1760,6 @@
           <w:lang w:eastAsia="en-GB"/>
         </w:rPr>
         <w:lastRenderedPageBreak/>
-        <w:t xml:space="preserve">Demonstrate that the developed </w:t>
-      </w:r>
-    </w:p>
-    <w:p>
-      <w:pPr>
-        <w:pStyle w:val="ListParagraph"/>
-        <w:numPr>
-          <w:ilvl w:val="0"/>
-          <w:numId w:val="2"/>
-        </w:numPr>
-        <w:rPr>
-          <w:rFonts w:eastAsia="Times New Roman"/>
-          <w:lang w:eastAsia="en-GB"/>
-        </w:rPr>
-      </w:pPr>
-      <w:r>
-        <w:rPr>
-          <w:rFonts w:eastAsia="Times New Roman"/>
-          <w:lang w:eastAsia="en-GB"/>
-        </w:rPr>
         <w:t>Demonstrate that the developed load balancing policy can improve utilisation of CPU, memory and network and improve the metrics as above compared to the defaul</w:t>
       </w:r>
       <w:r>
@@ -1815,14 +1811,21 @@
           <w:rFonts w:eastAsia="Times New Roman"/>
           <w:lang w:eastAsia="en-GB"/>
         </w:rPr>
-        <w:t xml:space="preserve">The hardware that I </w:t>
-      </w:r>
-      <w:r>
-        <w:rPr>
-          <w:rFonts w:eastAsia="Times New Roman"/>
-          <w:lang w:eastAsia="en-GB"/>
-        </w:rPr>
-        <w:t>will need will be</w:t>
+        <w:t>The hardware</w:t>
+      </w:r>
+      <w:r>
+        <w:rPr>
+          <w:rFonts w:eastAsia="Times New Roman"/>
+          <w:lang w:eastAsia="en-GB"/>
+        </w:rPr>
+        <w:t xml:space="preserve"> needed will</w:t>
+      </w:r>
+      <w:r>
+        <w:rPr>
+          <w:rFonts w:eastAsia="Times New Roman"/>
+          <w:lang w:eastAsia="en-GB"/>
+        </w:rPr>
+        <w:t xml:space="preserve"> be</w:t>
       </w:r>
       <w:r>
         <w:rPr>
@@ -2177,7 +2180,21 @@
           <w:rFonts w:eastAsia="Times New Roman"/>
           <w:lang w:eastAsia="en-GB"/>
         </w:rPr>
-        <w:t>The software I will need will be;</w:t>
+        <w:t>The software</w:t>
+      </w:r>
+      <w:r>
+        <w:rPr>
+          <w:rFonts w:eastAsia="Times New Roman"/>
+          <w:lang w:eastAsia="en-GB"/>
+        </w:rPr>
+        <w:t xml:space="preserve"> needed will </w:t>
+      </w:r>
+      <w:r>
+        <w:rPr>
+          <w:rFonts w:eastAsia="Times New Roman"/>
+          <w:lang w:eastAsia="en-GB"/>
+        </w:rPr>
+        <w:t>be;</w:t>
       </w:r>
     </w:p>
     <w:p>
@@ -2233,7 +2250,38 @@
           <w:rFonts w:eastAsia="Times New Roman"/>
           <w:lang w:eastAsia="en-GB"/>
         </w:rPr>
-        <w:t>An option would be Raspbian as it is optimised for the Raspberry Pi hardware</w:t>
+        <w:t>An option would be Raspbian</w:t>
+      </w:r>
+      <w:r>
+        <w:rPr>
+          <w:rFonts w:eastAsia="Times New Roman"/>
+          <w:lang w:eastAsia="en-GB"/>
+        </w:rPr>
+        <w:t xml:space="preserve"> [</w:t>
+      </w:r>
+      <w:hyperlink r:id="rId13" w:history="1">
+        <w:r>
+          <w:rPr>
+            <w:rStyle w:val="Hyperlink"/>
+            <w:rFonts w:eastAsia="Times New Roman"/>
+            <w:lang w:eastAsia="en-GB"/>
+          </w:rPr>
+          <w:t>9</w:t>
+        </w:r>
+      </w:hyperlink>
+      <w:r>
+        <w:rPr>
+          <w:rFonts w:eastAsia="Times New Roman"/>
+          <w:lang w:eastAsia="en-GB"/>
+        </w:rPr>
+        <w:t>]</w:t>
+      </w:r>
+      <w:r>
+        <w:rPr>
+          <w:rFonts w:eastAsia="Times New Roman"/>
+          <w:lang w:eastAsia="en-GB"/>
+        </w:rPr>
+        <w:t xml:space="preserve"> as it is optimised for the Raspberry Pi hardware</w:t>
       </w:r>
     </w:p>
     <w:p>
@@ -2275,7 +2323,38 @@
           <w:rFonts w:eastAsia="Times New Roman"/>
           <w:lang w:eastAsia="en-GB"/>
         </w:rPr>
-        <w:t>An option would be Docker as it is developed to create an easy solution to software development and deployment</w:t>
+        <w:t xml:space="preserve">An option would be Docker </w:t>
+      </w:r>
+      <w:r>
+        <w:rPr>
+          <w:rFonts w:eastAsia="Times New Roman"/>
+          <w:lang w:eastAsia="en-GB"/>
+        </w:rPr>
+        <w:t>[</w:t>
+      </w:r>
+      <w:hyperlink r:id="rId14" w:history="1">
+        <w:r>
+          <w:rPr>
+            <w:rStyle w:val="Hyperlink"/>
+            <w:rFonts w:eastAsia="Times New Roman"/>
+            <w:lang w:eastAsia="en-GB"/>
+          </w:rPr>
+          <w:t>7</w:t>
+        </w:r>
+      </w:hyperlink>
+      <w:r>
+        <w:rPr>
+          <w:rFonts w:eastAsia="Times New Roman"/>
+          <w:lang w:eastAsia="en-GB"/>
+        </w:rPr>
+        <w:t xml:space="preserve">] </w:t>
+      </w:r>
+      <w:r>
+        <w:rPr>
+          <w:rFonts w:eastAsia="Times New Roman"/>
+          <w:lang w:eastAsia="en-GB"/>
+        </w:rPr>
+        <w:t>as it is developed to create an easy solution to software development and deployment</w:t>
       </w:r>
     </w:p>
     <w:p>
@@ -2352,7 +2431,38 @@
           <w:rFonts w:eastAsia="Times New Roman"/>
           <w:lang w:eastAsia="en-GB"/>
         </w:rPr>
-        <w:t>An option would be Electron as it allows the creation of native desktop applications using JavaScript and HTML while also having access to Node</w:t>
+        <w:t>An option would be Electron</w:t>
+      </w:r>
+      <w:r>
+        <w:rPr>
+          <w:rFonts w:eastAsia="Times New Roman"/>
+          <w:lang w:eastAsia="en-GB"/>
+        </w:rPr>
+        <w:t xml:space="preserve"> [</w:t>
+      </w:r>
+      <w:hyperlink r:id="rId15" w:history="1">
+        <w:r>
+          <w:rPr>
+            <w:rStyle w:val="Hyperlink"/>
+            <w:rFonts w:eastAsia="Times New Roman"/>
+            <w:lang w:eastAsia="en-GB"/>
+          </w:rPr>
+          <w:t>6</w:t>
+        </w:r>
+      </w:hyperlink>
+      <w:r>
+        <w:rPr>
+          <w:rFonts w:eastAsia="Times New Roman"/>
+          <w:lang w:eastAsia="en-GB"/>
+        </w:rPr>
+        <w:t>]</w:t>
+      </w:r>
+      <w:r>
+        <w:rPr>
+          <w:rFonts w:eastAsia="Times New Roman"/>
+          <w:lang w:eastAsia="en-GB"/>
+        </w:rPr>
+        <w:t xml:space="preserve"> as it allows the creation of native desktop applications using JavaScript and HTML while also having access to Node</w:t>
       </w:r>
       <w:r>
         <w:rPr>
@@ -2508,6 +2618,30 @@
         </w:rPr>
         <w:t>Nginx</w:t>
       </w:r>
+      <w:r>
+        <w:rPr>
+          <w:rFonts w:eastAsia="Times New Roman"/>
+          <w:lang w:eastAsia="en-GB"/>
+        </w:rPr>
+        <w:t xml:space="preserve"> [</w:t>
+      </w:r>
+      <w:hyperlink r:id="rId16" w:history="1">
+        <w:r>
+          <w:rPr>
+            <w:rStyle w:val="Hyperlink"/>
+            <w:rFonts w:eastAsia="Times New Roman"/>
+            <w:lang w:eastAsia="en-GB"/>
+          </w:rPr>
+          <w:t>10</w:t>
+        </w:r>
+      </w:hyperlink>
+      <w:r>
+        <w:rPr>
+          <w:rFonts w:eastAsia="Times New Roman"/>
+          <w:lang w:eastAsia="en-GB"/>
+        </w:rPr>
+        <w:t>]</w:t>
+      </w:r>
     </w:p>
     <w:p>
       <w:pPr>
@@ -2529,6 +2663,30 @@
         </w:rPr>
         <w:t>Apache</w:t>
       </w:r>
+      <w:r>
+        <w:rPr>
+          <w:rFonts w:eastAsia="Times New Roman"/>
+          <w:lang w:eastAsia="en-GB"/>
+        </w:rPr>
+        <w:t xml:space="preserve"> [</w:t>
+      </w:r>
+      <w:hyperlink r:id="rId17" w:history="1">
+        <w:r>
+          <w:rPr>
+            <w:rStyle w:val="Hyperlink"/>
+            <w:rFonts w:eastAsia="Times New Roman"/>
+            <w:lang w:eastAsia="en-GB"/>
+          </w:rPr>
+          <w:t>11</w:t>
+        </w:r>
+      </w:hyperlink>
+      <w:r>
+        <w:rPr>
+          <w:rFonts w:eastAsia="Times New Roman"/>
+          <w:lang w:eastAsia="en-GB"/>
+        </w:rPr>
+        <w:t>]</w:t>
+      </w:r>
     </w:p>
     <w:p>
       <w:pPr>
@@ -2543,7 +2701,6 @@
           <w:lang w:eastAsia="en-GB"/>
         </w:rPr>
       </w:pPr>
-      <w:proofErr w:type="spellStart"/>
       <w:r>
         <w:rPr>
           <w:rFonts w:eastAsia="Times New Roman"/>
@@ -2551,7 +2708,75 @@
         </w:rPr>
         <w:t>Lighttpd</w:t>
       </w:r>
-      <w:proofErr w:type="spellEnd"/>
+      <w:r>
+        <w:rPr>
+          <w:rFonts w:eastAsia="Times New Roman"/>
+          <w:lang w:eastAsia="en-GB"/>
+        </w:rPr>
+        <w:t xml:space="preserve"> [</w:t>
+      </w:r>
+      <w:hyperlink r:id="rId18" w:history="1">
+        <w:r>
+          <w:rPr>
+            <w:rStyle w:val="Hyperlink"/>
+            <w:rFonts w:eastAsia="Times New Roman"/>
+            <w:lang w:eastAsia="en-GB"/>
+          </w:rPr>
+          <w:t>12</w:t>
+        </w:r>
+      </w:hyperlink>
+      <w:r>
+        <w:rPr>
+          <w:rFonts w:eastAsia="Times New Roman"/>
+          <w:lang w:eastAsia="en-GB"/>
+        </w:rPr>
+        <w:t>]</w:t>
+      </w:r>
+    </w:p>
+    <w:p>
+      <w:pPr>
+        <w:pStyle w:val="ListParagraph"/>
+        <w:numPr>
+          <w:ilvl w:val="2"/>
+          <w:numId w:val="1"/>
+        </w:numPr>
+        <w:spacing w:line="240" w:lineRule="auto"/>
+        <w:rPr>
+          <w:rFonts w:eastAsia="Times New Roman"/>
+          <w:lang w:eastAsia="en-GB"/>
+        </w:rPr>
+      </w:pPr>
+      <w:r>
+        <w:rPr>
+          <w:rFonts w:eastAsia="Times New Roman"/>
+          <w:lang w:eastAsia="en-GB"/>
+        </w:rPr>
+        <w:t>Node.js</w:t>
+      </w:r>
+      <w:r>
+        <w:rPr>
+          <w:rFonts w:eastAsia="Times New Roman"/>
+          <w:lang w:eastAsia="en-GB"/>
+        </w:rPr>
+        <w:t xml:space="preserve"> [</w:t>
+      </w:r>
+      <w:hyperlink r:id="rId19" w:history="1">
+        <w:r>
+          <w:rPr>
+            <w:rStyle w:val="Hyperlink"/>
+            <w:rFonts w:eastAsia="Times New Roman"/>
+            <w:lang w:eastAsia="en-GB"/>
+          </w:rPr>
+          <w:t>13</w:t>
+        </w:r>
+      </w:hyperlink>
+      <w:r>
+        <w:rPr>
+          <w:rFonts w:eastAsia="Times New Roman"/>
+          <w:lang w:eastAsia="en-GB"/>
+        </w:rPr>
+        <w:t>]</w:t>
+      </w:r>
     </w:p>
     <w:p>
       <w:pPr>
@@ -2804,31 +3029,14 @@
     <w:p>
       <w:pPr>
         <w:rPr>
-          <w:rFonts w:eastAsia="Times New Roman"/>
-          <w:lang w:eastAsia="en-GB"/>
-        </w:rPr>
-      </w:pPr>
-      <w:r>
-        <w:rPr>
-          <w:rFonts w:eastAsia="Times New Roman"/>
-          <w:lang w:eastAsia="en-GB"/>
-        </w:rPr>
-        <w:t xml:space="preserve">I plan to use </w:t>
-      </w:r>
-    </w:p>
-    <w:p>
-      <w:pPr>
-        <w:rPr>
-          <w:rFonts w:eastAsia="Times New Roman"/>
-          <w:lang w:eastAsia="en-GB"/>
-        </w:rPr>
-      </w:pPr>
-      <w:r>
-        <w:rPr>
-          <w:rFonts w:eastAsia="Times New Roman"/>
-          <w:lang w:eastAsia="en-GB"/>
-        </w:rPr>
-        <w:t>Client;</w:t>
+          <w:rStyle w:val="IntenseEmphasis"/>
+        </w:rPr>
+      </w:pPr>
+      <w:r>
+        <w:rPr>
+          <w:rStyle w:val="IntenseEmphasis"/>
+        </w:rPr>
+        <w:t>Client</w:t>
       </w:r>
     </w:p>
     <w:p>
@@ -2848,7 +3056,24 @@
           <w:rFonts w:eastAsia="Times New Roman"/>
           <w:lang w:eastAsia="en-GB"/>
         </w:rPr>
-        <w:t>Electron[reference]</w:t>
+        <w:t>Electron [</w:t>
+      </w:r>
+      <w:hyperlink r:id="rId20" w:history="1">
+        <w:r>
+          <w:rPr>
+            <w:rStyle w:val="Hyperlink"/>
+            <w:rFonts w:eastAsia="Times New Roman"/>
+            <w:lang w:eastAsia="en-GB"/>
+          </w:rPr>
+          <w:t>6</w:t>
+        </w:r>
+      </w:hyperlink>
+      <w:r>
+        <w:rPr>
+          <w:rFonts w:eastAsia="Times New Roman"/>
+          <w:lang w:eastAsia="en-GB"/>
+        </w:rPr>
+        <w:t>]</w:t>
       </w:r>
     </w:p>
     <w:p>
@@ -2868,22 +3093,75 @@
           <w:rFonts w:eastAsia="Times New Roman"/>
           <w:lang w:eastAsia="en-GB"/>
         </w:rPr>
-        <w:t>This is because</w:t>
-      </w:r>
-    </w:p>
-    <w:p>
-      <w:pPr>
-        <w:rPr>
-          <w:rFonts w:eastAsia="Times New Roman"/>
-          <w:lang w:eastAsia="en-GB"/>
-        </w:rPr>
-      </w:pPr>
-      <w:r>
-        <w:rPr>
-          <w:rFonts w:eastAsia="Times New Roman"/>
-          <w:lang w:eastAsia="en-GB"/>
-        </w:rPr>
-        <w:t>Edge Node;</w:t>
+        <w:t xml:space="preserve">This is </w:t>
+      </w:r>
+      <w:r>
+        <w:rPr>
+          <w:rFonts w:eastAsia="Times New Roman"/>
+          <w:lang w:eastAsia="en-GB"/>
+        </w:rPr>
+        <w:t>a program that allows me to make applications that run natively on Windows, Linux and OSX</w:t>
+      </w:r>
+    </w:p>
+    <w:p>
+      <w:pPr>
+        <w:pStyle w:val="ListParagraph"/>
+        <w:numPr>
+          <w:ilvl w:val="1"/>
+          <w:numId w:val="8"/>
+        </w:numPr>
+        <w:rPr>
+          <w:rFonts w:eastAsia="Times New Roman"/>
+          <w:lang w:eastAsia="en-GB"/>
+        </w:rPr>
+      </w:pPr>
+      <w:r>
+        <w:rPr>
+          <w:rFonts w:eastAsia="Times New Roman"/>
+          <w:lang w:eastAsia="en-GB"/>
+        </w:rPr>
+        <w:t>This is benefi</w:t>
+      </w:r>
+      <w:r>
+        <w:rPr>
+          <w:rFonts w:eastAsia="Times New Roman"/>
+          <w:lang w:eastAsia="en-GB"/>
+        </w:rPr>
+        <w:t>cial because the application can be used across a multitude of devices</w:t>
+      </w:r>
+    </w:p>
+    <w:p>
+      <w:pPr>
+        <w:pStyle w:val="ListParagraph"/>
+        <w:numPr>
+          <w:ilvl w:val="1"/>
+          <w:numId w:val="8"/>
+        </w:numPr>
+        <w:rPr>
+          <w:rFonts w:eastAsia="Times New Roman"/>
+          <w:lang w:eastAsia="en-GB"/>
+        </w:rPr>
+      </w:pPr>
+      <w:r>
+        <w:rPr>
+          <w:rFonts w:eastAsia="Times New Roman"/>
+          <w:lang w:eastAsia="en-GB"/>
+        </w:rPr>
+        <w:t>There is also native access to the host hardware as the framework runs on Node.js</w:t>
+      </w:r>
+    </w:p>
+    <w:p>
+      <w:pPr>
+        <w:rPr>
+          <w:rFonts w:eastAsia="Times New Roman"/>
+          <w:lang w:eastAsia="en-GB"/>
+        </w:rPr>
+      </w:pPr>
+      <w:r>
+        <w:rPr>
+          <w:rStyle w:val="IntenseEmphasis"/>
+        </w:rPr>
+        <w:t>Edge Node</w:t>
       </w:r>
     </w:p>
     <w:p>
@@ -2903,7 +3181,24 @@
           <w:rFonts w:eastAsia="Times New Roman"/>
           <w:lang w:eastAsia="en-GB"/>
         </w:rPr>
-        <w:t xml:space="preserve">Docker[reference] </w:t>
+        <w:t>Docker [</w:t>
+      </w:r>
+      <w:hyperlink r:id="rId21" w:history="1">
+        <w:r>
+          <w:rPr>
+            <w:rStyle w:val="Hyperlink"/>
+            <w:rFonts w:eastAsia="Times New Roman"/>
+            <w:lang w:eastAsia="en-GB"/>
+          </w:rPr>
+          <w:t>7</w:t>
+        </w:r>
+      </w:hyperlink>
+      <w:r>
+        <w:rPr>
+          <w:rFonts w:eastAsia="Times New Roman"/>
+          <w:lang w:eastAsia="en-GB"/>
+        </w:rPr>
+        <w:t xml:space="preserve">] </w:t>
       </w:r>
     </w:p>
     <w:p>
@@ -2923,22 +3218,123 @@
           <w:rFonts w:eastAsia="Times New Roman"/>
           <w:lang w:eastAsia="en-GB"/>
         </w:rPr>
-        <w:t>This is because</w:t>
-      </w:r>
-    </w:p>
-    <w:p>
-      <w:pPr>
-        <w:rPr>
-          <w:rFonts w:eastAsia="Times New Roman"/>
-          <w:lang w:eastAsia="en-GB"/>
-        </w:rPr>
-      </w:pPr>
-      <w:r>
-        <w:rPr>
-          <w:rFonts w:eastAsia="Times New Roman"/>
-          <w:lang w:eastAsia="en-GB"/>
-        </w:rPr>
-        <w:t>Data Centre;</w:t>
+        <w:t xml:space="preserve">Docker allows for easy </w:t>
+      </w:r>
+      <w:r>
+        <w:rPr>
+          <w:rFonts w:eastAsia="Times New Roman"/>
+          <w:lang w:eastAsia="en-GB"/>
+        </w:rPr>
+        <w:t xml:space="preserve">and fast </w:t>
+      </w:r>
+      <w:r>
+        <w:rPr>
+          <w:rFonts w:eastAsia="Times New Roman"/>
+          <w:lang w:eastAsia="en-GB"/>
+        </w:rPr>
+        <w:t xml:space="preserve">application </w:t>
+      </w:r>
+      <w:r>
+        <w:rPr>
+          <w:rFonts w:eastAsia="Times New Roman"/>
+          <w:lang w:eastAsia="en-GB"/>
+        </w:rPr>
+        <w:t xml:space="preserve">development, </w:t>
+      </w:r>
+      <w:r>
+        <w:rPr>
+          <w:rFonts w:eastAsia="Times New Roman"/>
+          <w:lang w:eastAsia="en-GB"/>
+        </w:rPr>
+        <w:t>building and deployment</w:t>
+      </w:r>
+    </w:p>
+    <w:p>
+      <w:pPr>
+        <w:pStyle w:val="ListParagraph"/>
+        <w:numPr>
+          <w:ilvl w:val="1"/>
+          <w:numId w:val="8"/>
+        </w:numPr>
+        <w:rPr>
+          <w:rFonts w:eastAsia="Times New Roman"/>
+          <w:lang w:eastAsia="en-GB"/>
+        </w:rPr>
+      </w:pPr>
+      <w:r>
+        <w:rPr>
+          <w:rFonts w:eastAsia="Times New Roman"/>
+          <w:lang w:eastAsia="en-GB"/>
+        </w:rPr>
+        <w:t>Docker has a swarm mode that allows for easy distribution of computing between multiple computers</w:t>
+      </w:r>
+      <w:r>
+        <w:rPr>
+          <w:rFonts w:eastAsia="Times New Roman"/>
+          <w:lang w:eastAsia="en-GB"/>
+        </w:rPr>
+        <w:t xml:space="preserve"> which will be of use when running on multiple Raspberry Pi’s</w:t>
+      </w:r>
+    </w:p>
+    <w:p>
+      <w:pPr>
+        <w:pStyle w:val="ListParagraph"/>
+        <w:numPr>
+          <w:ilvl w:val="1"/>
+          <w:numId w:val="8"/>
+        </w:numPr>
+        <w:rPr>
+          <w:rFonts w:eastAsia="Times New Roman"/>
+          <w:lang w:eastAsia="en-GB"/>
+        </w:rPr>
+      </w:pPr>
+      <w:r>
+        <w:rPr>
+          <w:rFonts w:eastAsia="Times New Roman"/>
+          <w:lang w:eastAsia="en-GB"/>
+        </w:rPr>
+        <w:t xml:space="preserve">It has API’s for </w:t>
+      </w:r>
+      <w:r>
+        <w:rPr>
+          <w:rFonts w:eastAsia="Times New Roman"/>
+          <w:lang w:eastAsia="en-GB"/>
+        </w:rPr>
+        <w:t xml:space="preserve">controlling and </w:t>
+      </w:r>
+      <w:r>
+        <w:rPr>
+          <w:rFonts w:eastAsia="Times New Roman"/>
+          <w:lang w:eastAsia="en-GB"/>
+        </w:rPr>
+        <w:t xml:space="preserve">dynamically scaling applications </w:t>
+      </w:r>
+      <w:r>
+        <w:rPr>
+          <w:rFonts w:eastAsia="Times New Roman"/>
+          <w:lang w:eastAsia="en-GB"/>
+        </w:rPr>
+        <w:t xml:space="preserve">resources </w:t>
+      </w:r>
+      <w:r>
+        <w:rPr>
+          <w:rFonts w:eastAsia="Times New Roman"/>
+          <w:lang w:eastAsia="en-GB"/>
+        </w:rPr>
+        <w:t xml:space="preserve">as they are hosted in containers </w:t>
+      </w:r>
+    </w:p>
+    <w:p>
+      <w:pPr>
+        <w:rPr>
+          <w:rStyle w:val="IntenseEmphasis"/>
+        </w:rPr>
+      </w:pPr>
+      <w:r>
+        <w:rPr>
+          <w:rStyle w:val="IntenseEmphasis"/>
+        </w:rPr>
+        <w:t>Data Centre</w:t>
       </w:r>
     </w:p>
     <w:p>
@@ -2958,23 +3354,31 @@
           <w:rFonts w:eastAsia="Times New Roman"/>
           <w:lang w:eastAsia="en-GB"/>
         </w:rPr>
-        <w:t>ASP.NET web application (</w:t>
-      </w:r>
-      <w:proofErr w:type="spellStart"/>
-      <w:r>
-        <w:rPr>
-          <w:rFonts w:eastAsia="Times New Roman"/>
-          <w:lang w:eastAsia="en-GB"/>
-        </w:rPr>
-        <w:t>WebAPI</w:t>
-      </w:r>
-      <w:proofErr w:type="spellEnd"/>
-      <w:r>
-        <w:rPr>
-          <w:rFonts w:eastAsia="Times New Roman"/>
-          <w:lang w:eastAsia="en-GB"/>
-        </w:rPr>
-        <w:t>)[Reference]</w:t>
+        <w:t xml:space="preserve">ASP.NET Web API </w:t>
+      </w:r>
+      <w:r>
+        <w:rPr>
+          <w:rFonts w:eastAsia="Times New Roman"/>
+          <w:lang w:eastAsia="en-GB"/>
+        </w:rPr>
+        <w:t>[</w:t>
+      </w:r>
+      <w:hyperlink r:id="rId22" w:history="1">
+        <w:r>
+          <w:rPr>
+            <w:rStyle w:val="Hyperlink"/>
+            <w:rFonts w:eastAsia="Times New Roman"/>
+            <w:lang w:eastAsia="en-GB"/>
+          </w:rPr>
+          <w:t>8</w:t>
+        </w:r>
+      </w:hyperlink>
+      <w:r>
+        <w:rPr>
+          <w:rFonts w:eastAsia="Times New Roman"/>
+          <w:lang w:eastAsia="en-GB"/>
+        </w:rPr>
+        <w:t>]</w:t>
       </w:r>
     </w:p>
     <w:p>
@@ -2996,6 +3400,53 @@
         </w:rPr>
         <w:t>This is because</w:t>
       </w:r>
+      <w:r>
+        <w:rPr>
+          <w:rFonts w:eastAsia="Times New Roman"/>
+          <w:lang w:eastAsia="en-GB"/>
+        </w:rPr>
+        <w:t>..</w:t>
+      </w:r>
+    </w:p>
+    <w:p>
+      <w:pPr>
+        <w:pStyle w:val="ListParagraph"/>
+        <w:numPr>
+          <w:ilvl w:val="1"/>
+          <w:numId w:val="8"/>
+        </w:numPr>
+        <w:rPr>
+          <w:rFonts w:eastAsia="Times New Roman"/>
+          <w:lang w:eastAsia="en-GB"/>
+        </w:rPr>
+      </w:pPr>
+      <w:r>
+        <w:rPr>
+          <w:rFonts w:eastAsia="Times New Roman"/>
+          <w:lang w:eastAsia="en-GB"/>
+        </w:rPr>
+        <w:t>No UI</w:t>
+      </w:r>
+    </w:p>
+    <w:p>
+      <w:pPr>
+        <w:pStyle w:val="ListParagraph"/>
+        <w:numPr>
+          <w:ilvl w:val="1"/>
+          <w:numId w:val="8"/>
+        </w:numPr>
+        <w:rPr>
+          <w:rFonts w:eastAsia="Times New Roman"/>
+          <w:lang w:eastAsia="en-GB"/>
+        </w:rPr>
+      </w:pPr>
+      <w:r>
+        <w:rPr>
+          <w:rFonts w:eastAsia="Times New Roman"/>
+          <w:lang w:eastAsia="en-GB"/>
+        </w:rPr>
+        <w:t>Linking up web methods through Post and Get</w:t>
+      </w:r>
     </w:p>
     <w:p>
       <w:pPr>
@@ -3022,8 +3473,8 @@
           <w:lang w:eastAsia="en-GB"/>
         </w:rPr>
         <w:sectPr>
-          <w:headerReference w:type="default" r:id="rId13"/>
-          <w:footerReference w:type="default" r:id="rId14"/>
+          <w:headerReference w:type="default" r:id="rId23"/>
+          <w:footerReference w:type="default" r:id="rId24"/>
           <w:pgSz w:w="11906" w:h="16838"/>
           <w:pgMar w:top="1440" w:right="1440" w:bottom="1440" w:left="1440" w:header="708" w:footer="708" w:gutter="0"/>
           <w:cols w:space="708"/>
@@ -3060,9 +3511,9 @@
           <w:lang w:eastAsia="en-GB"/>
         </w:rPr>
         <w:drawing>
-          <wp:inline distT="0" distB="0" distL="0" distR="0" wp14:anchorId="5E90A9A7" wp14:editId="618758BB">
-            <wp:extent cx="8863330" cy="5177641"/>
-            <wp:effectExtent l="0" t="0" r="13970" b="4445"/>
+          <wp:inline distT="0" distB="0" distL="0" distR="0" wp14:anchorId="497AA911" wp14:editId="14E0281E">
+            <wp:extent cx="8863330" cy="5162843"/>
+            <wp:effectExtent l="0" t="0" r="13970" b="0"/>
             <wp:docPr id="1" name="Chart 1">
               <a:extLst xmlns:a="http://schemas.openxmlformats.org/drawingml/2006/main">
                 <a:ext uri="{FF2B5EF4-FFF2-40B4-BE49-F238E27FC236}">
@@ -3073,7 +3524,7 @@
             <wp:cNvGraphicFramePr/>
             <a:graphic xmlns:a="http://schemas.openxmlformats.org/drawingml/2006/main">
               <a:graphicData uri="http://schemas.openxmlformats.org/drawingml/2006/chart">
-                <c:chart xmlns:c="http://schemas.openxmlformats.org/drawingml/2006/chart" xmlns:r="http://schemas.openxmlformats.org/officeDocument/2006/relationships" r:id="rId15"/>
+                <c:chart xmlns:c="http://schemas.openxmlformats.org/drawingml/2006/chart" xmlns:r="http://schemas.openxmlformats.org/officeDocument/2006/relationships" r:id="rId25"/>
               </a:graphicData>
             </a:graphic>
           </wp:inline>
@@ -3459,15 +3910,7 @@
         <w:t>. (2016,10,18).</w:t>
       </w:r>
       <w:r>
-        <w:t xml:space="preserve"> EDGE COMPUTING IN THE </w:t>
-      </w:r>
-      <w:proofErr w:type="spellStart"/>
-      <w:r>
-        <w:t>IoT</w:t>
-      </w:r>
-      <w:proofErr w:type="spellEnd"/>
-      <w:r>
-        <w:t>: Forecasts, key benefits, and top industries adopting an analytics model that improves processing and cuts costs</w:t>
+        <w:t xml:space="preserve"> EDGE COMPUTING IN THE IoT: Forecasts, key benefits, and top industries adopting an analytics model that improves processing and cuts costs</w:t>
       </w:r>
       <w:r>
         <w:t xml:space="preserve"> </w:t>
@@ -3583,13 +4026,181 @@
         <w:t>"Raspberry pi 3 model B</w:t>
       </w:r>
       <w:r>
-        <w:t>" [Online]. Available: https://www.raspberrypi.org/</w:t>
-      </w:r>
-      <w:r>
-        <w:t>products/raspberry-pi-3-model-b</w:t>
-      </w:r>
-      <w:bookmarkStart w:id="0" w:name="_GoBack"/>
-      <w:bookmarkEnd w:id="0"/>
+        <w:t>"</w:t>
+      </w:r>
+      <w:r>
+        <w:t xml:space="preserve"> </w:t>
+      </w:r>
+      <w:r>
+        <w:t xml:space="preserve">Raspberry Pi Foundation </w:t>
+      </w:r>
+      <w:r>
+        <w:t xml:space="preserve">[Online]. Available: </w:t>
+      </w:r>
+      <w:r>
+        <w:t>https://www.raspberrypi.org/products/raspberry-pi-3-model-b</w:t>
+      </w:r>
+    </w:p>
+    <w:p>
+      <w:pPr>
+        <w:spacing w:line="240" w:lineRule="auto"/>
+        <w:ind w:left="284" w:hanging="284"/>
+      </w:pPr>
+      <w:r>
+        <w:t>[6]</w:t>
+      </w:r>
+      <w:r>
+        <w:tab/>
+        <w:t>"Electron</w:t>
+      </w:r>
+      <w:r>
+        <w:t>"</w:t>
+      </w:r>
+      <w:r>
+        <w:t xml:space="preserve"> Electron</w:t>
+      </w:r>
+      <w:r>
+        <w:t xml:space="preserve"> [Online]. Available: </w:t>
+      </w:r>
+      <w:r>
+        <w:t>http://electron.atom.io</w:t>
+      </w:r>
+    </w:p>
+    <w:p>
+      <w:pPr>
+        <w:spacing w:line="240" w:lineRule="auto"/>
+        <w:ind w:left="284" w:hanging="284"/>
+      </w:pPr>
+      <w:r>
+        <w:t>[7]</w:t>
+      </w:r>
+      <w:r>
+        <w:tab/>
+        <w:t>"Docker"</w:t>
+      </w:r>
+      <w:r>
+        <w:t xml:space="preserve"> </w:t>
+      </w:r>
+      <w:r>
+        <w:t xml:space="preserve">Docker </w:t>
+      </w:r>
+      <w:r>
+        <w:t xml:space="preserve">[Online]. Available: </w:t>
+      </w:r>
+      <w:r>
+        <w:t>https://www.docker.com</w:t>
+      </w:r>
+    </w:p>
+    <w:p>
+      <w:pPr>
+        <w:spacing w:line="240" w:lineRule="auto"/>
+        <w:ind w:left="284" w:hanging="284"/>
+      </w:pPr>
+      <w:r>
+        <w:t>[8] "Web API</w:t>
+      </w:r>
+      <w:r>
+        <w:t>" The Official Microsoft ASP.NET Site, 2015. [Online]. Availabl</w:t>
+      </w:r>
+      <w:r>
+        <w:t xml:space="preserve">e: </w:t>
+      </w:r>
+      <w:r>
+        <w:t>https://www.asp.net/web-api</w:t>
+      </w:r>
+    </w:p>
+    <w:p>
+      <w:pPr>
+        <w:spacing w:line="240" w:lineRule="auto"/>
+        <w:ind w:left="284" w:hanging="284"/>
+      </w:pPr>
+      <w:r>
+        <w:t>[9] "Raspbian"</w:t>
+      </w:r>
+      <w:r>
+        <w:t xml:space="preserve"> [Online]. Available: </w:t>
+      </w:r>
+      <w:r>
+        <w:t>https://www.raspbian.org</w:t>
+      </w:r>
+    </w:p>
+    <w:p>
+      <w:pPr>
+        <w:spacing w:line="240" w:lineRule="auto"/>
+        <w:ind w:left="284" w:hanging="284"/>
+      </w:pPr>
+      <w:r>
+        <w:t>[10</w:t>
+      </w:r>
+      <w:r>
+        <w:t>]</w:t>
+      </w:r>
+      <w:r>
+        <w:t xml:space="preserve"> "NGINX" NGINX </w:t>
+      </w:r>
+      <w:r>
+        <w:t xml:space="preserve">[Online]. Available: </w:t>
+      </w:r>
+      <w:r>
+        <w:t>https://www.nginx.com</w:t>
+      </w:r>
+    </w:p>
+    <w:p>
+      <w:pPr>
+        <w:spacing w:line="240" w:lineRule="auto"/>
+        <w:ind w:left="284" w:hanging="284"/>
+      </w:pPr>
+      <w:r>
+        <w:t>[11</w:t>
+      </w:r>
+      <w:r>
+        <w:t>] "Apache HTTP server project" [Online]. Available: https://httpd.apache.org</w:t>
+      </w:r>
+    </w:p>
+    <w:p>
+      <w:pPr>
+        <w:spacing w:line="240" w:lineRule="auto"/>
+        <w:ind w:left="284" w:hanging="284"/>
+      </w:pPr>
+      <w:r>
+        <w:t>[12</w:t>
+      </w:r>
+      <w:r>
+        <w:t>]</w:t>
+      </w:r>
+      <w:r>
+        <w:t xml:space="preserve"> </w:t>
+      </w:r>
+      <w:r>
+        <w:t>"Home - Lighttpd - fly light</w:t>
+      </w:r>
+      <w:r>
+        <w:t xml:space="preserve">" </w:t>
+      </w:r>
+      <w:r>
+        <w:t>[Online]. Available: https://www.lighttpd.net</w:t>
+      </w:r>
+    </w:p>
+    <w:p>
+      <w:pPr>
+        <w:spacing w:line="240" w:lineRule="auto"/>
+        <w:ind w:left="284" w:hanging="284"/>
+      </w:pPr>
+      <w:r>
+        <w:t>[1</w:t>
+      </w:r>
+      <w:r>
+        <w:t>3</w:t>
+      </w:r>
+      <w:r>
+        <w:t>]</w:t>
+      </w:r>
+      <w:r>
+        <w:t xml:space="preserve"> "Node.js" </w:t>
+      </w:r>
+      <w:r>
+        <w:t>[Online]. Available: https://nodejs.org/en</w:t>
+      </w:r>
     </w:p>
     <w:sectPr>
       <w:pgSz w:w="11906" w:h="16838"/>
@@ -5762,7 +6373,7 @@
           <c:order val="0"/>
           <c:tx>
             <c:strRef>
-              <c:f>'[GanttChart.xlsx]Gantt Chart'!$B$1</c:f>
+              <c:f>'Gantt Chart'!$B$1</c:f>
               <c:strCache>
                 <c:ptCount val="1"/>
                 <c:pt idx="0">
@@ -5781,9 +6392,9 @@
           <c:invertIfNegative val="0"/>
           <c:cat>
             <c:strRef>
-              <c:f>'[GanttChart.xlsx]Gantt Chart'!$A$2:$A$22</c:f>
+              <c:f>'Gantt Chart'!$A$2:$A$24</c:f>
               <c:strCache>
-                <c:ptCount val="21"/>
+                <c:ptCount val="23"/>
                 <c:pt idx="0">
                   <c:v>Buy and assemble componenets of the System</c:v>
                 </c:pt>
@@ -5846,16 +6457,22 @@
                 </c:pt>
                 <c:pt idx="20">
                   <c:v>Perform analysis and update machine learning application</c:v>
+                </c:pt>
+                <c:pt idx="21">
+                  <c:v>Research efficient way to handle Edge Node resources</c:v>
+                </c:pt>
+                <c:pt idx="22">
+                  <c:v>Implement Edge Node resource handling</c:v>
                 </c:pt>
               </c:strCache>
             </c:strRef>
           </c:cat>
           <c:val>
             <c:numRef>
-              <c:f>'[GanttChart.xlsx]Gantt Chart'!$B$2:$B$22</c:f>
+              <c:f>'Gantt Chart'!$B$2:$B$24</c:f>
               <c:numCache>
                 <c:formatCode>d/m;@</c:formatCode>
-                <c:ptCount val="21"/>
+                <c:ptCount val="23"/>
                 <c:pt idx="0">
                   <c:v>42654</c:v>
                 </c:pt>
@@ -5884,47 +6501,53 @@
                   <c:v>42694</c:v>
                 </c:pt>
                 <c:pt idx="9">
-                  <c:v>42699</c:v>
+                  <c:v>42701</c:v>
                 </c:pt>
                 <c:pt idx="10">
-                  <c:v>42701</c:v>
+                  <c:v>42703</c:v>
                 </c:pt>
                 <c:pt idx="11">
-                  <c:v>42702</c:v>
+                  <c:v>42704</c:v>
                 </c:pt>
                 <c:pt idx="12">
-                  <c:v>42707</c:v>
+                  <c:v>42709</c:v>
                 </c:pt>
                 <c:pt idx="13">
-                  <c:v>42709</c:v>
+                  <c:v>42716</c:v>
                 </c:pt>
                 <c:pt idx="14">
-                  <c:v>42717</c:v>
+                  <c:v>42723</c:v>
                 </c:pt>
                 <c:pt idx="15">
-                  <c:v>42731</c:v>
+                  <c:v>42737</c:v>
                 </c:pt>
                 <c:pt idx="16">
-                  <c:v>42747</c:v>
+                  <c:v>42744</c:v>
                 </c:pt>
                 <c:pt idx="17">
-                  <c:v>42752</c:v>
+                  <c:v>42751</c:v>
                 </c:pt>
                 <c:pt idx="18">
-                  <c:v>42766</c:v>
+                  <c:v>42765</c:v>
                 </c:pt>
                 <c:pt idx="19">
-                  <c:v>42773</c:v>
+                  <c:v>42781</c:v>
                 </c:pt>
                 <c:pt idx="20">
-                  <c:v>42780</c:v>
+                  <c:v>42788</c:v>
+                </c:pt>
+                <c:pt idx="21">
+                  <c:v>42802</c:v>
+                </c:pt>
+                <c:pt idx="22">
+                  <c:v>42816</c:v>
                 </c:pt>
               </c:numCache>
             </c:numRef>
           </c:val>
           <c:extLst>
             <c:ext xmlns:c16="http://schemas.microsoft.com/office/drawing/2014/chart" uri="{C3380CC4-5D6E-409C-BE32-E72D297353CC}">
-              <c16:uniqueId val="{00000000-CDB2-4A40-97E6-3C01F165338D}"/>
+              <c16:uniqueId val="{00000000-49E4-4C64-A361-3EA449CAD469}"/>
             </c:ext>
           </c:extLst>
         </c:ser>
@@ -5933,7 +6556,7 @@
           <c:order val="1"/>
           <c:tx>
             <c:strRef>
-              <c:f>'[GanttChart.xlsx]Gantt Chart'!$C$1</c:f>
+              <c:f>'Gantt Chart'!$C$1</c:f>
               <c:strCache>
                 <c:ptCount val="1"/>
                 <c:pt idx="0">
@@ -5954,9 +6577,9 @@
           <c:invertIfNegative val="0"/>
           <c:cat>
             <c:strRef>
-              <c:f>'[GanttChart.xlsx]Gantt Chart'!$A$2:$A$22</c:f>
+              <c:f>'Gantt Chart'!$A$2:$A$24</c:f>
               <c:strCache>
-                <c:ptCount val="21"/>
+                <c:ptCount val="23"/>
                 <c:pt idx="0">
                   <c:v>Buy and assemble componenets of the System</c:v>
                 </c:pt>
@@ -6019,16 +6642,22 @@
                 </c:pt>
                 <c:pt idx="20">
                   <c:v>Perform analysis and update machine learning application</c:v>
+                </c:pt>
+                <c:pt idx="21">
+                  <c:v>Research efficient way to handle Edge Node resources</c:v>
+                </c:pt>
+                <c:pt idx="22">
+                  <c:v>Implement Edge Node resource handling</c:v>
                 </c:pt>
               </c:strCache>
             </c:strRef>
           </c:cat>
           <c:val>
             <c:numRef>
-              <c:f>'[GanttChart.xlsx]Gantt Chart'!$C$2:$C$22</c:f>
+              <c:f>'Gantt Chart'!$C$2:$C$24</c:f>
               <c:numCache>
                 <c:formatCode>General</c:formatCode>
-                <c:ptCount val="21"/>
+                <c:ptCount val="23"/>
                 <c:pt idx="0">
                   <c:v>5</c:v>
                 </c:pt>
@@ -6054,7 +6683,7 @@
                   <c:v>6</c:v>
                 </c:pt>
                 <c:pt idx="8">
-                  <c:v>5</c:v>
+                  <c:v>7</c:v>
                 </c:pt>
                 <c:pt idx="9">
                   <c:v>2</c:v>
@@ -6066,30 +6695,36 @@
                   <c:v>5</c:v>
                 </c:pt>
                 <c:pt idx="12">
-                  <c:v>2</c:v>
+                  <c:v>7</c:v>
                 </c:pt>
                 <c:pt idx="13">
-                  <c:v>8</c:v>
+                  <c:v>7</c:v>
                 </c:pt>
                 <c:pt idx="14">
                   <c:v>14</c:v>
                 </c:pt>
                 <c:pt idx="15">
-                  <c:v>16</c:v>
+                  <c:v>7</c:v>
                 </c:pt>
                 <c:pt idx="16">
-                  <c:v>5</c:v>
+                  <c:v>7</c:v>
                 </c:pt>
                 <c:pt idx="17">
                   <c:v>14</c:v>
                 </c:pt>
                 <c:pt idx="18">
-                  <c:v>7</c:v>
+                  <c:v>16</c:v>
                 </c:pt>
                 <c:pt idx="19">
                   <c:v>7</c:v>
                 </c:pt>
                 <c:pt idx="20">
+                  <c:v>14</c:v>
+                </c:pt>
+                <c:pt idx="21">
+                  <c:v>14</c:v>
+                </c:pt>
+                <c:pt idx="22">
                   <c:v>14</c:v>
                 </c:pt>
               </c:numCache>
@@ -6097,7 +6732,7 @@
           </c:val>
           <c:extLst>
             <c:ext xmlns:c16="http://schemas.microsoft.com/office/drawing/2014/chart" uri="{C3380CC4-5D6E-409C-BE32-E72D297353CC}">
-              <c16:uniqueId val="{00000001-CDB2-4A40-97E6-3C01F165338D}"/>
+              <c16:uniqueId val="{00000001-49E4-4C64-A361-3EA449CAD469}"/>
             </c:ext>
           </c:extLst>
         </c:ser>

</xml_diff>